<commit_message>
Minor: rephrase some purposes
</commit_message>
<xml_diff>
--- a/data/application_templates/COVID19-okresy_formular_cesta_mimo_okres.docx
+++ b/data/application_templates/COVID19-okresy_formular_cesta_mimo_okres.docx
@@ -134,7 +134,23 @@
           <w:b w:val="false"/>
           <w:bCs w:val="false"/>
         </w:rPr>
-        <w:t xml:space="preserve">{% if purpose == "doctor" %} </w:t>
+        <w:t>{% if purpose == "doctor‘</w:t>
+      </w:r>
+      <w:r>
+        <w:rPr>
+          <w:rFonts w:cs="Arial" w:ascii="Arial" w:hAnsi="Arial"/>
+          <w:b w:val="false"/>
+          <w:bCs w:val="false"/>
+        </w:rPr>
+        <w:t>s appointment</w:t>
+      </w:r>
+      <w:r>
+        <w:rPr>
+          <w:rFonts w:cs="Arial" w:ascii="Arial" w:hAnsi="Arial"/>
+          <w:b w:val="false"/>
+          <w:bCs w:val="false"/>
+        </w:rPr>
+        <w:t xml:space="preserve">" %} </w:t>
       </w:r>
       <w:r>
         <w:fldChar w:fldCharType="begin">
@@ -157,22 +173,23 @@
         <w:rPr/>
         <w:fldChar w:fldCharType="separate"/>
       </w:r>
-      <w:bookmarkStart w:id="1" w:name="__Fieldmark__60_1512491845"/>
-      <w:bookmarkStart w:id="2" w:name="__Fieldmark__57_840022502"/>
-      <w:bookmarkStart w:id="3" w:name="__Fieldmark__46_19744586771"/>
-      <w:bookmarkStart w:id="4" w:name="__Fieldmark__253_1571136618"/>
-      <w:bookmarkStart w:id="5" w:name="Bookmark12"/>
-      <w:bookmarkStart w:id="6" w:name="__Fieldmark__54_749941894"/>
-      <w:bookmarkStart w:id="7" w:name="__Fieldmark__62_8770237471"/>
-      <w:bookmarkStart w:id="8" w:name="__Fieldmark__53_2367794380"/>
-      <w:bookmarkStart w:id="9" w:name="Za%2525252525252525252525252525C5%252525"/>
-      <w:bookmarkStart w:id="10" w:name="__Fieldmark__527_33292999481"/>
-      <w:bookmarkStart w:id="11" w:name="__Fieldmark__29_877023747"/>
-      <w:bookmarkStart w:id="12" w:name="__Fieldmark__24_1974458677"/>
-      <w:bookmarkStart w:id="13" w:name="Bookmark111"/>
-      <w:bookmarkStart w:id="14" w:name="__Fieldmark__530_3329299948"/>
-      <w:bookmarkStart w:id="15" w:name="__Fieldmark__60_1512491845"/>
-      <w:bookmarkStart w:id="16" w:name="__Fieldmark__60_1512491845"/>
+      <w:bookmarkStart w:id="1" w:name="__Fieldmark__679_3730581457"/>
+      <w:bookmarkStart w:id="2" w:name="__Fieldmark__60_1512491845"/>
+      <w:bookmarkStart w:id="3" w:name="__Fieldmark__530_3329299948"/>
+      <w:bookmarkStart w:id="4" w:name="Bookmark111"/>
+      <w:bookmarkStart w:id="5" w:name="__Fieldmark__24_1974458677"/>
+      <w:bookmarkStart w:id="6" w:name="__Fieldmark__29_877023747"/>
+      <w:bookmarkStart w:id="7" w:name="__Fieldmark__527_33292999481"/>
+      <w:bookmarkStart w:id="8" w:name="Za%252525252525252525252525252525C5%2525"/>
+      <w:bookmarkStart w:id="9" w:name="__Fieldmark__53_2367794380"/>
+      <w:bookmarkStart w:id="10" w:name="__Fieldmark__62_8770237471"/>
+      <w:bookmarkStart w:id="11" w:name="__Fieldmark__54_749941894"/>
+      <w:bookmarkStart w:id="12" w:name="Bookmark12"/>
+      <w:bookmarkStart w:id="13" w:name="__Fieldmark__253_1571136618"/>
+      <w:bookmarkStart w:id="14" w:name="__Fieldmark__46_19744586771"/>
+      <w:bookmarkStart w:id="15" w:name="__Fieldmark__57_840022502"/>
+      <w:bookmarkStart w:id="16" w:name="__Fieldmark__679_3730581457"/>
+      <w:bookmarkStart w:id="17" w:name="__Fieldmark__679_3730581457"/>
       <w:bookmarkEnd w:id="2"/>
       <w:bookmarkEnd w:id="3"/>
       <w:bookmarkEnd w:id="4"/>
@@ -186,7 +203,8 @@
       <w:bookmarkEnd w:id="12"/>
       <w:bookmarkEnd w:id="13"/>
       <w:bookmarkEnd w:id="14"/>
-      <w:bookmarkEnd w:id="16"/>
+      <w:bookmarkEnd w:id="15"/>
+      <w:bookmarkEnd w:id="17"/>
       <w:r>
         <w:rPr/>
       </w:r>
@@ -212,7 +230,7 @@
         <w:rPr/>
         <w:fldChar w:fldCharType="separate"/>
       </w:r>
-      <w:bookmarkStart w:id="17" w:name="Bookmark"/>
+      <w:bookmarkStart w:id="18" w:name="Bookmark"/>
       <w:r>
         <w:rPr/>
       </w:r>
@@ -243,27 +261,28 @@
         <w:rPr/>
         <w:fldChar w:fldCharType="separate"/>
       </w:r>
-      <w:bookmarkStart w:id="18" w:name="__Fieldmark__115_1512491845"/>
-      <w:bookmarkStart w:id="19" w:name="__Fieldmark__106_840022502"/>
-      <w:bookmarkStart w:id="20" w:name="__Fieldmark__97_749941894"/>
-      <w:bookmarkStart w:id="21" w:name="__Fieldmark__32_1974458677"/>
-      <w:bookmarkStart w:id="22" w:name="__Fieldmark__90_2367794380"/>
-      <w:bookmarkStart w:id="23" w:name="__Fieldmark__527_33292999482"/>
-      <w:bookmarkStart w:id="24" w:name="__Fieldmark__531_3329299948"/>
-      <w:bookmarkStart w:id="25" w:name="__Fieldmark__268_1571136618"/>
-      <w:bookmarkStart w:id="26" w:name="__Fieldmark__62_8770237472"/>
-      <w:bookmarkStart w:id="27" w:name="Bookmark13"/>
-      <w:bookmarkStart w:id="28" w:name="Za%2525252525252525252525252525C5%252525"/>
-      <w:bookmarkStart w:id="29" w:name="Bookmark113"/>
-      <w:bookmarkStart w:id="30" w:name="Bookmark112"/>
-      <w:bookmarkStart w:id="31" w:name="__Fieldmark__40_877023747"/>
-      <w:bookmarkStart w:id="32" w:name="Bookmark11"/>
-      <w:bookmarkStart w:id="33" w:name="__Fieldmark__46_19744586772"/>
-      <w:bookmarkStart w:id="34" w:name="Bookmark1"/>
-      <w:bookmarkStart w:id="35" w:name="__Fieldmark__115_1512491845"/>
-      <w:bookmarkStart w:id="36" w:name="__Fieldmark__115_1512491845"/>
-      <w:bookmarkEnd w:id="17"/>
-      <w:bookmarkEnd w:id="19"/>
+      <w:bookmarkStart w:id="19" w:name="__Fieldmark__740_3730581457"/>
+      <w:bookmarkStart w:id="20" w:name="__Fieldmark__115_1512491845"/>
+      <w:bookmarkStart w:id="21" w:name="Bookmark14"/>
+      <w:bookmarkStart w:id="22" w:name="__Fieldmark__46_19744586772"/>
+      <w:bookmarkStart w:id="23" w:name="Bookmark11"/>
+      <w:bookmarkStart w:id="24" w:name="__Fieldmark__40_877023747"/>
+      <w:bookmarkStart w:id="25" w:name="Bookmark112"/>
+      <w:bookmarkStart w:id="26" w:name="Bookmark113"/>
+      <w:bookmarkStart w:id="27" w:name="Za%252525252525252525252525252525C5%2525"/>
+      <w:bookmarkStart w:id="28" w:name="Bookmark13"/>
+      <w:bookmarkStart w:id="29" w:name="__Fieldmark__62_8770237472"/>
+      <w:bookmarkStart w:id="30" w:name="__Fieldmark__268_1571136618"/>
+      <w:bookmarkStart w:id="31" w:name="__Fieldmark__531_3329299948"/>
+      <w:bookmarkStart w:id="32" w:name="__Fieldmark__527_33292999482"/>
+      <w:bookmarkStart w:id="33" w:name="__Fieldmark__90_2367794380"/>
+      <w:bookmarkStart w:id="34" w:name="__Fieldmark__32_1974458677"/>
+      <w:bookmarkStart w:id="35" w:name="__Fieldmark__97_749941894"/>
+      <w:bookmarkStart w:id="36" w:name="__Fieldmark__106_840022502"/>
+      <w:bookmarkStart w:id="37" w:name="Bookmark1"/>
+      <w:bookmarkStart w:id="38" w:name="__Fieldmark__740_3730581457"/>
+      <w:bookmarkStart w:id="39" w:name="__Fieldmark__740_3730581457"/>
+      <w:bookmarkEnd w:id="18"/>
       <w:bookmarkEnd w:id="20"/>
       <w:bookmarkEnd w:id="21"/>
       <w:bookmarkEnd w:id="22"/>
@@ -279,7 +298,10 @@
       <w:bookmarkEnd w:id="32"/>
       <w:bookmarkEnd w:id="33"/>
       <w:bookmarkEnd w:id="34"/>
+      <w:bookmarkEnd w:id="35"/>
       <w:bookmarkEnd w:id="36"/>
+      <w:bookmarkEnd w:id="37"/>
+      <w:bookmarkEnd w:id="39"/>
       <w:r>
         <w:rPr/>
       </w:r>
@@ -333,25 +355,23 @@
         <w:rPr/>
         <w:fldChar w:fldCharType="separate"/>
       </w:r>
-      <w:bookmarkStart w:id="37" w:name="__Fieldmark__161_1512491845"/>
-      <w:bookmarkStart w:id="38" w:name="__Fieldmark__149_840022502"/>
-      <w:bookmarkStart w:id="39" w:name="Bookmark121"/>
-      <w:bookmarkStart w:id="40" w:name="__Fieldmark__137_749941894"/>
-      <w:bookmarkStart w:id="41" w:name="__Fieldmark__530_33292999481"/>
-      <w:bookmarkStart w:id="42" w:name="__Fieldmark__24_19744586771"/>
-      <w:bookmarkStart w:id="43" w:name="__Fieldmark__131_2367794380"/>
-      <w:bookmarkStart w:id="44" w:name="Bookmark1111"/>
-      <w:bookmarkStart w:id="45" w:name="__Fieldmark__62_87702374711"/>
-      <w:bookmarkStart w:id="46" w:name="Za%2525252525252525252525252525C5%252525"/>
-      <w:bookmarkStart w:id="47" w:name="__Fieldmark__527_332929994811"/>
-      <w:bookmarkStart w:id="48" w:name="__Fieldmark__29_8770237471"/>
-      <w:bookmarkStart w:id="49" w:name="__Fieldmark__46_197445867711"/>
-      <w:bookmarkStart w:id="50" w:name="__Fieldmark__297_1571136618"/>
-      <w:bookmarkStart w:id="51" w:name="__Fieldmark__161_1512491845"/>
-      <w:bookmarkStart w:id="52" w:name="__Fieldmark__161_1512491845"/>
-      <w:bookmarkEnd w:id="38"/>
-      <w:bookmarkEnd w:id="39"/>
-      <w:bookmarkEnd w:id="40"/>
+      <w:bookmarkStart w:id="40" w:name="__Fieldmark__789_3730581457"/>
+      <w:bookmarkStart w:id="41" w:name="__Fieldmark__161_1512491845"/>
+      <w:bookmarkStart w:id="42" w:name="__Fieldmark__297_1571136618"/>
+      <w:bookmarkStart w:id="43" w:name="__Fieldmark__46_197445867711"/>
+      <w:bookmarkStart w:id="44" w:name="__Fieldmark__29_8770237471"/>
+      <w:bookmarkStart w:id="45" w:name="__Fieldmark__527_332929994811"/>
+      <w:bookmarkStart w:id="46" w:name="Za%252525252525252525252525252525C5%2525"/>
+      <w:bookmarkStart w:id="47" w:name="__Fieldmark__62_87702374711"/>
+      <w:bookmarkStart w:id="48" w:name="Bookmark1111"/>
+      <w:bookmarkStart w:id="49" w:name="__Fieldmark__131_2367794380"/>
+      <w:bookmarkStart w:id="50" w:name="__Fieldmark__24_19744586771"/>
+      <w:bookmarkStart w:id="51" w:name="__Fieldmark__530_33292999481"/>
+      <w:bookmarkStart w:id="52" w:name="__Fieldmark__137_749941894"/>
+      <w:bookmarkStart w:id="53" w:name="Bookmark121"/>
+      <w:bookmarkStart w:id="54" w:name="__Fieldmark__149_840022502"/>
+      <w:bookmarkStart w:id="55" w:name="__Fieldmark__789_3730581457"/>
+      <w:bookmarkStart w:id="56" w:name="__Fieldmark__789_3730581457"/>
       <w:bookmarkEnd w:id="41"/>
       <w:bookmarkEnd w:id="42"/>
       <w:bookmarkEnd w:id="43"/>
@@ -362,7 +382,11 @@
       <w:bookmarkEnd w:id="48"/>
       <w:bookmarkEnd w:id="49"/>
       <w:bookmarkEnd w:id="50"/>
+      <w:bookmarkEnd w:id="51"/>
       <w:bookmarkEnd w:id="52"/>
+      <w:bookmarkEnd w:id="53"/>
+      <w:bookmarkEnd w:id="54"/>
+      <w:bookmarkEnd w:id="56"/>
       <w:r>
         <w:rPr/>
       </w:r>
@@ -388,7 +412,7 @@
         <w:rPr/>
         <w:fldChar w:fldCharType="separate"/>
       </w:r>
-      <w:bookmarkStart w:id="53" w:name="Bookmark2"/>
+      <w:bookmarkStart w:id="57" w:name="Bookmark2"/>
       <w:r>
         <w:rPr/>
       </w:r>
@@ -419,30 +443,28 @@
         <w:rPr/>
         <w:fldChar w:fldCharType="separate"/>
       </w:r>
-      <w:bookmarkStart w:id="54" w:name="__Fieldmark__216_1512491845"/>
-      <w:bookmarkStart w:id="55" w:name="__Fieldmark__198_840022502"/>
-      <w:bookmarkStart w:id="56" w:name="__Fieldmark__180_749941894"/>
-      <w:bookmarkStart w:id="57" w:name="Bookmark131"/>
-      <w:bookmarkStart w:id="58" w:name="__Fieldmark__310_1571136618"/>
-      <w:bookmarkStart w:id="59" w:name="__Fieldmark__46_197445867721"/>
-      <w:bookmarkStart w:id="60" w:name="__Fieldmark__527_332929994821"/>
-      <w:bookmarkStart w:id="61" w:name="__Fieldmark__168_2367794380"/>
-      <w:bookmarkStart w:id="62" w:name="__Fieldmark__32_19744586771"/>
-      <w:bookmarkStart w:id="63" w:name="__Fieldmark__531_33292999481"/>
-      <w:bookmarkStart w:id="64" w:name="__Fieldmark__40_8770237471"/>
+      <w:bookmarkStart w:id="58" w:name="__Fieldmark__850_3730581457"/>
+      <w:bookmarkStart w:id="59" w:name="__Fieldmark__216_1512491845"/>
+      <w:bookmarkStart w:id="60" w:name="Bookmark212"/>
+      <w:bookmarkStart w:id="61" w:name="__Fieldmark__62_87702374721"/>
+      <w:bookmarkStart w:id="62" w:name="Bookmark211"/>
+      <w:bookmarkStart w:id="63" w:name="Bookmark1121"/>
+      <w:bookmarkStart w:id="64" w:name="Za%252525252525252525252525252525C5%2525"/>
       <w:bookmarkStart w:id="65" w:name="Bookmark1131"/>
-      <w:bookmarkStart w:id="66" w:name="Za%2525252525252525252525252525C5%252525"/>
-      <w:bookmarkStart w:id="67" w:name="Bookmark1121"/>
-      <w:bookmarkStart w:id="68" w:name="Bookmark211"/>
-      <w:bookmarkStart w:id="69" w:name="__Fieldmark__62_87702374721"/>
-      <w:bookmarkStart w:id="70" w:name="Bookmark21"/>
-      <w:bookmarkStart w:id="71" w:name="__Fieldmark__216_1512491845"/>
-      <w:bookmarkStart w:id="72" w:name="__Fieldmark__216_1512491845"/>
-      <w:bookmarkEnd w:id="53"/>
-      <w:bookmarkEnd w:id="55"/>
-      <w:bookmarkEnd w:id="56"/>
+      <w:bookmarkStart w:id="66" w:name="__Fieldmark__40_8770237471"/>
+      <w:bookmarkStart w:id="67" w:name="__Fieldmark__531_33292999481"/>
+      <w:bookmarkStart w:id="68" w:name="__Fieldmark__32_19744586771"/>
+      <w:bookmarkStart w:id="69" w:name="__Fieldmark__168_2367794380"/>
+      <w:bookmarkStart w:id="70" w:name="__Fieldmark__527_332929994821"/>
+      <w:bookmarkStart w:id="71" w:name="__Fieldmark__46_197445867721"/>
+      <w:bookmarkStart w:id="72" w:name="__Fieldmark__310_1571136618"/>
+      <w:bookmarkStart w:id="73" w:name="Bookmark131"/>
+      <w:bookmarkStart w:id="74" w:name="__Fieldmark__180_749941894"/>
+      <w:bookmarkStart w:id="75" w:name="__Fieldmark__198_840022502"/>
+      <w:bookmarkStart w:id="76" w:name="Bookmark21"/>
+      <w:bookmarkStart w:id="77" w:name="__Fieldmark__850_3730581457"/>
+      <w:bookmarkStart w:id="78" w:name="__Fieldmark__850_3730581457"/>
       <w:bookmarkEnd w:id="57"/>
-      <w:bookmarkEnd w:id="58"/>
       <w:bookmarkEnd w:id="59"/>
       <w:bookmarkEnd w:id="60"/>
       <w:bookmarkEnd w:id="61"/>
@@ -455,7 +477,13 @@
       <w:bookmarkEnd w:id="68"/>
       <w:bookmarkEnd w:id="69"/>
       <w:bookmarkEnd w:id="70"/>
+      <w:bookmarkEnd w:id="71"/>
       <w:bookmarkEnd w:id="72"/>
+      <w:bookmarkEnd w:id="73"/>
+      <w:bookmarkEnd w:id="74"/>
+      <w:bookmarkEnd w:id="75"/>
+      <w:bookmarkEnd w:id="76"/>
+      <w:bookmarkEnd w:id="78"/>
       <w:r>
         <w:rPr/>
       </w:r>
@@ -471,8 +499,8 @@
         </w:rPr>
         <w:t xml:space="preserve"> {% endif %}</w:t>
       </w:r>
-      <w:bookmarkStart w:id="73" w:name="Za%2525252525252525252525252525C5%252525"/>
-      <w:bookmarkEnd w:id="73"/>
+      <w:bookmarkStart w:id="79" w:name="Za%252525252525252525252525252525C5%2525"/>
+      <w:bookmarkEnd w:id="79"/>
       <w:r>
         <w:rPr>
           <w:rFonts w:cs="Arial" w:ascii="Arial" w:hAnsi="Arial"/>
@@ -488,7 +516,7 @@
         <w:jc w:val="both"/>
         <w:rPr/>
       </w:pPr>
-      <w:bookmarkStart w:id="74" w:name="Za%2525252525252525252525252525C5%252525"/>
+      <w:bookmarkStart w:id="80" w:name="Za%252525252525252525252525252525C5%2525"/>
       <w:r>
         <w:rPr>
           <w:rFonts w:cs="Arial" w:ascii="Arial" w:hAnsi="Arial"/>
@@ -518,28 +546,23 @@
         <w:rPr/>
         <w:fldChar w:fldCharType="separate"/>
       </w:r>
-      <w:bookmarkStart w:id="75" w:name="__Fieldmark__267_1512491845"/>
-      <w:bookmarkStart w:id="76" w:name="__Fieldmark__246_840022502"/>
-      <w:bookmarkStart w:id="77" w:name="Bookmark1211"/>
-      <w:bookmarkStart w:id="78" w:name="__Fieldmark__225_749941894"/>
-      <w:bookmarkStart w:id="79" w:name="__Fieldmark__29_87702374711"/>
-      <w:bookmarkStart w:id="80" w:name="__Fieldmark__46_1974458677111"/>
-      <w:bookmarkStart w:id="81" w:name="__Fieldmark__212_2367794380"/>
-      <w:bookmarkStart w:id="82" w:name="__Fieldmark__530_332929994811"/>
-      <w:bookmarkStart w:id="83" w:name="__Fieldmark__527_3329299948111"/>
-      <w:bookmarkStart w:id="84" w:name="Za%2525252525252525252525252525C5%252525"/>
-      <w:bookmarkStart w:id="85" w:name="__Fieldmark__62_877023747111"/>
-      <w:bookmarkStart w:id="86" w:name="Bookmark11111"/>
-      <w:bookmarkStart w:id="87" w:name="__Fieldmark__24_197445867711"/>
-      <w:bookmarkStart w:id="88" w:name="__Fieldmark__339_1571136618"/>
-      <w:bookmarkStart w:id="89" w:name="__Fieldmark__267_1512491845"/>
-      <w:bookmarkStart w:id="90" w:name="__Fieldmark__267_1512491845"/>
-      <w:bookmarkEnd w:id="76"/>
-      <w:bookmarkEnd w:id="77"/>
-      <w:bookmarkEnd w:id="78"/>
-      <w:bookmarkEnd w:id="79"/>
-      <w:bookmarkEnd w:id="80"/>
-      <w:bookmarkEnd w:id="81"/>
+      <w:bookmarkStart w:id="81" w:name="__Fieldmark__904_3730581457"/>
+      <w:bookmarkStart w:id="82" w:name="__Fieldmark__267_1512491845"/>
+      <w:bookmarkStart w:id="83" w:name="__Fieldmark__339_1571136618"/>
+      <w:bookmarkStart w:id="84" w:name="__Fieldmark__24_197445867711"/>
+      <w:bookmarkStart w:id="85" w:name="Bookmark11111"/>
+      <w:bookmarkStart w:id="86" w:name="__Fieldmark__62_877023747111"/>
+      <w:bookmarkStart w:id="87" w:name="Za%252525252525252525252525252525C5%2525"/>
+      <w:bookmarkStart w:id="88" w:name="__Fieldmark__527_3329299948111"/>
+      <w:bookmarkStart w:id="89" w:name="__Fieldmark__530_332929994811"/>
+      <w:bookmarkStart w:id="90" w:name="__Fieldmark__212_2367794380"/>
+      <w:bookmarkStart w:id="91" w:name="__Fieldmark__46_1974458677111"/>
+      <w:bookmarkStart w:id="92" w:name="__Fieldmark__29_87702374711"/>
+      <w:bookmarkStart w:id="93" w:name="__Fieldmark__225_749941894"/>
+      <w:bookmarkStart w:id="94" w:name="Bookmark1211"/>
+      <w:bookmarkStart w:id="95" w:name="__Fieldmark__246_840022502"/>
+      <w:bookmarkStart w:id="96" w:name="__Fieldmark__904_3730581457"/>
+      <w:bookmarkStart w:id="97" w:name="__Fieldmark__904_3730581457"/>
       <w:bookmarkEnd w:id="82"/>
       <w:bookmarkEnd w:id="83"/>
       <w:bookmarkEnd w:id="84"/>
@@ -547,7 +570,14 @@
       <w:bookmarkEnd w:id="86"/>
       <w:bookmarkEnd w:id="87"/>
       <w:bookmarkEnd w:id="88"/>
+      <w:bookmarkEnd w:id="89"/>
       <w:bookmarkEnd w:id="90"/>
+      <w:bookmarkEnd w:id="91"/>
+      <w:bookmarkEnd w:id="92"/>
+      <w:bookmarkEnd w:id="93"/>
+      <w:bookmarkEnd w:id="94"/>
+      <w:bookmarkEnd w:id="95"/>
+      <w:bookmarkEnd w:id="97"/>
       <w:r>
         <w:rPr/>
       </w:r>
@@ -573,7 +603,7 @@
         <w:rPr/>
         <w:fldChar w:fldCharType="separate"/>
       </w:r>
-      <w:bookmarkStart w:id="91" w:name="Bookmark3"/>
+      <w:bookmarkStart w:id="98" w:name="Bookmark3"/>
       <w:r>
         <w:rPr/>
       </w:r>
@@ -604,33 +634,28 @@
         <w:rPr/>
         <w:fldChar w:fldCharType="separate"/>
       </w:r>
-      <w:bookmarkStart w:id="92" w:name="__Fieldmark__322_1512491845"/>
-      <w:bookmarkStart w:id="93" w:name="__Fieldmark__295_840022502"/>
-      <w:bookmarkStart w:id="94" w:name="__Fieldmark__268_749941894"/>
-      <w:bookmarkStart w:id="95" w:name="Bookmark11211"/>
-      <w:bookmarkStart w:id="96" w:name="Za%2525252525252525252525252525C5%252525"/>
-      <w:bookmarkStart w:id="97" w:name="__Fieldmark__249_2367794380"/>
-      <w:bookmarkStart w:id="98" w:name="__Fieldmark__527_3329299948211"/>
-      <w:bookmarkStart w:id="99" w:name="Bookmark1311"/>
-      <w:bookmarkStart w:id="100" w:name="__Fieldmark__62_877023747211"/>
-      <w:bookmarkStart w:id="101" w:name="__Fieldmark__32_197445867711"/>
-      <w:bookmarkStart w:id="102" w:name="__Fieldmark__531_332929994811"/>
-      <w:bookmarkStart w:id="103" w:name="__Fieldmark__40_87702374711"/>
-      <w:bookmarkStart w:id="104" w:name="Bookmark2111"/>
-      <w:bookmarkStart w:id="105" w:name="__Fieldmark__46_1974458677211"/>
-      <w:bookmarkStart w:id="106" w:name="Bookmark311"/>
-      <w:bookmarkStart w:id="107" w:name="__Fieldmark__352_1571136618"/>
-      <w:bookmarkStart w:id="108" w:name="Bookmark31"/>
-      <w:bookmarkStart w:id="109" w:name="__Fieldmark__322_1512491845"/>
-      <w:bookmarkStart w:id="110" w:name="__Fieldmark__322_1512491845"/>
-      <w:bookmarkEnd w:id="91"/>
-      <w:bookmarkEnd w:id="93"/>
-      <w:bookmarkEnd w:id="94"/>
-      <w:bookmarkEnd w:id="95"/>
-      <w:bookmarkEnd w:id="96"/>
-      <w:bookmarkEnd w:id="97"/>
+      <w:bookmarkStart w:id="99" w:name="__Fieldmark__965_3730581457"/>
+      <w:bookmarkStart w:id="100" w:name="__Fieldmark__322_1512491845"/>
+      <w:bookmarkStart w:id="101" w:name="Bookmark312"/>
+      <w:bookmarkStart w:id="102" w:name="__Fieldmark__352_1571136618"/>
+      <w:bookmarkStart w:id="103" w:name="Bookmark311"/>
+      <w:bookmarkStart w:id="104" w:name="__Fieldmark__46_1974458677211"/>
+      <w:bookmarkStart w:id="105" w:name="Bookmark2111"/>
+      <w:bookmarkStart w:id="106" w:name="__Fieldmark__40_87702374711"/>
+      <w:bookmarkStart w:id="107" w:name="__Fieldmark__531_332929994811"/>
+      <w:bookmarkStart w:id="108" w:name="__Fieldmark__32_197445867711"/>
+      <w:bookmarkStart w:id="109" w:name="__Fieldmark__62_877023747211"/>
+      <w:bookmarkStart w:id="110" w:name="Bookmark1311"/>
+      <w:bookmarkStart w:id="111" w:name="__Fieldmark__527_3329299948211"/>
+      <w:bookmarkStart w:id="112" w:name="__Fieldmark__249_2367794380"/>
+      <w:bookmarkStart w:id="113" w:name="Za%252525252525252525252525252525C5%2525"/>
+      <w:bookmarkStart w:id="114" w:name="Bookmark11211"/>
+      <w:bookmarkStart w:id="115" w:name="__Fieldmark__268_749941894"/>
+      <w:bookmarkStart w:id="116" w:name="__Fieldmark__295_840022502"/>
+      <w:bookmarkStart w:id="117" w:name="Bookmark31"/>
+      <w:bookmarkStart w:id="118" w:name="__Fieldmark__965_3730581457"/>
+      <w:bookmarkStart w:id="119" w:name="__Fieldmark__965_3730581457"/>
       <w:bookmarkEnd w:id="98"/>
-      <w:bookmarkEnd w:id="99"/>
       <w:bookmarkEnd w:id="100"/>
       <w:bookmarkEnd w:id="101"/>
       <w:bookmarkEnd w:id="102"/>
@@ -640,7 +665,16 @@
       <w:bookmarkEnd w:id="106"/>
       <w:bookmarkEnd w:id="107"/>
       <w:bookmarkEnd w:id="108"/>
+      <w:bookmarkEnd w:id="109"/>
       <w:bookmarkEnd w:id="110"/>
+      <w:bookmarkEnd w:id="111"/>
+      <w:bookmarkEnd w:id="112"/>
+      <w:bookmarkEnd w:id="113"/>
+      <w:bookmarkEnd w:id="114"/>
+      <w:bookmarkEnd w:id="115"/>
+      <w:bookmarkEnd w:id="116"/>
+      <w:bookmarkEnd w:id="117"/>
+      <w:bookmarkEnd w:id="119"/>
       <w:r>
         <w:rPr/>
       </w:r>
@@ -656,7 +690,7 @@
         </w:rPr>
         <w:t xml:space="preserve"> {% endif %}</w:t>
       </w:r>
-      <w:bookmarkEnd w:id="74"/>
+      <w:bookmarkEnd w:id="80"/>
       <w:r>
         <w:rPr>
           <w:rFonts w:cs="Arial" w:ascii="Arial" w:hAnsi="Arial"/>
@@ -672,8 +706,8 @@
         <w:jc w:val="both"/>
         <w:rPr/>
       </w:pPr>
-      <w:bookmarkStart w:id="111" w:name="Za%2525252525252525252525252525C5%252525"/>
-      <w:bookmarkStart w:id="112" w:name="__DdeLink__416_1571136618"/>
+      <w:bookmarkStart w:id="120" w:name="__DdeLink__416_1571136618"/>
+      <w:bookmarkStart w:id="121" w:name="Za%252525252525252525252525252525C5%2525"/>
       <w:r>
         <w:rPr>
           <w:rFonts w:cs="Arial" w:ascii="Arial" w:hAnsi="Arial"/>
@@ -703,36 +737,38 @@
         <w:rPr/>
         <w:fldChar w:fldCharType="separate"/>
       </w:r>
-      <w:bookmarkStart w:id="113" w:name="__Fieldmark__372_1512491845"/>
-      <w:bookmarkStart w:id="114" w:name="__Fieldmark__342_840022502"/>
-      <w:bookmarkStart w:id="115" w:name="Bookmark111111"/>
-      <w:bookmarkStart w:id="116" w:name="__Fieldmark__312_749941894"/>
-      <w:bookmarkStart w:id="117" w:name="__Fieldmark__62_8770237471111"/>
-      <w:bookmarkStart w:id="118" w:name="__Fieldmark__318_2367794380"/>
-      <w:bookmarkStart w:id="119" w:name="__Fieldmark__24_1974458677111"/>
-      <w:bookmarkStart w:id="120" w:name="__Fieldmark__46_19744586771111"/>
-      <w:bookmarkStart w:id="121" w:name="Za%2525252525252525252525252525C5%252525"/>
-      <w:bookmarkStart w:id="122" w:name="Bookmark12111"/>
-      <w:bookmarkStart w:id="123" w:name="__Fieldmark__527_33292999481111"/>
-      <w:bookmarkStart w:id="124" w:name="__Fieldmark__29_877023747111"/>
+      <w:bookmarkStart w:id="122" w:name="__Fieldmark__1018_3730581457"/>
+      <w:bookmarkStart w:id="123" w:name="__Fieldmark__372_1512491845"/>
+      <w:bookmarkStart w:id="124" w:name="__Fieldmark__530_3329299948111"/>
       <w:bookmarkStart w:id="125" w:name="__Fieldmark__382_1571136618"/>
-      <w:bookmarkStart w:id="126" w:name="__Fieldmark__530_3329299948111"/>
-      <w:bookmarkStart w:id="127" w:name="__Fieldmark__372_1512491845"/>
-      <w:bookmarkStart w:id="128" w:name="__Fieldmark__372_1512491845"/>
-      <w:bookmarkEnd w:id="114"/>
-      <w:bookmarkEnd w:id="115"/>
-      <w:bookmarkEnd w:id="116"/>
-      <w:bookmarkEnd w:id="117"/>
-      <w:bookmarkEnd w:id="118"/>
-      <w:bookmarkEnd w:id="119"/>
-      <w:bookmarkEnd w:id="120"/>
-      <w:bookmarkEnd w:id="121"/>
-      <w:bookmarkEnd w:id="122"/>
+      <w:bookmarkStart w:id="126" w:name="__Fieldmark__29_877023747111"/>
+      <w:bookmarkStart w:id="127" w:name="__Fieldmark__527_33292999481111"/>
+      <w:bookmarkStart w:id="128" w:name="Bookmark12111"/>
+      <w:bookmarkStart w:id="129" w:name="Za%252525252525252525252525252525C5%2525"/>
+      <w:bookmarkStart w:id="130" w:name="__Fieldmark__46_19744586771111"/>
+      <w:bookmarkStart w:id="131" w:name="__Fieldmark__24_1974458677111"/>
+      <w:bookmarkStart w:id="132" w:name="__Fieldmark__318_2367794380"/>
+      <w:bookmarkStart w:id="133" w:name="__Fieldmark__62_8770237471111"/>
+      <w:bookmarkStart w:id="134" w:name="__Fieldmark__312_749941894"/>
+      <w:bookmarkStart w:id="135" w:name="Bookmark111111"/>
+      <w:bookmarkStart w:id="136" w:name="__Fieldmark__342_840022502"/>
+      <w:bookmarkStart w:id="137" w:name="__Fieldmark__1018_3730581457"/>
+      <w:bookmarkStart w:id="138" w:name="__Fieldmark__1018_3730581457"/>
       <w:bookmarkEnd w:id="123"/>
       <w:bookmarkEnd w:id="124"/>
       <w:bookmarkEnd w:id="125"/>
       <w:bookmarkEnd w:id="126"/>
+      <w:bookmarkEnd w:id="127"/>
       <w:bookmarkEnd w:id="128"/>
+      <w:bookmarkEnd w:id="129"/>
+      <w:bookmarkEnd w:id="130"/>
+      <w:bookmarkEnd w:id="131"/>
+      <w:bookmarkEnd w:id="132"/>
+      <w:bookmarkEnd w:id="133"/>
+      <w:bookmarkEnd w:id="134"/>
+      <w:bookmarkEnd w:id="135"/>
+      <w:bookmarkEnd w:id="136"/>
+      <w:bookmarkEnd w:id="138"/>
       <w:r>
         <w:rPr/>
       </w:r>
@@ -758,7 +794,7 @@
         <w:rPr/>
         <w:fldChar w:fldCharType="separate"/>
       </w:r>
-      <w:bookmarkStart w:id="129" w:name="Bookmark4"/>
+      <w:bookmarkStart w:id="139" w:name="Bookmark4"/>
       <w:r>
         <w:rPr/>
       </w:r>
@@ -789,43 +825,47 @@
         <w:rPr/>
         <w:fldChar w:fldCharType="separate"/>
       </w:r>
-      <w:bookmarkStart w:id="130" w:name="__Fieldmark__427_1512491845"/>
-      <w:bookmarkStart w:id="131" w:name="__Fieldmark__391_840022502"/>
-      <w:bookmarkStart w:id="132" w:name="__Fieldmark__355_749941894"/>
-      <w:bookmarkStart w:id="133" w:name="__Fieldmark__32_1974458677111"/>
-      <w:bookmarkStart w:id="134" w:name="__Fieldmark__531_3329299948111"/>
-      <w:bookmarkStart w:id="135" w:name="__Fieldmark__355_2367794380"/>
-      <w:bookmarkStart w:id="136" w:name="__Fieldmark__62_8770237472111"/>
-      <w:bookmarkStart w:id="137" w:name="Za%2525252525252525252525252525C5%252525"/>
-      <w:bookmarkStart w:id="138" w:name="__Fieldmark__394_1571136618"/>
-      <w:bookmarkStart w:id="139" w:name="Bookmark13111"/>
-      <w:bookmarkStart w:id="140" w:name="Bookmark112111"/>
-      <w:bookmarkStart w:id="141" w:name="__Fieldmark__40_877023747111"/>
-      <w:bookmarkStart w:id="142" w:name="Bookmark3111"/>
-      <w:bookmarkStart w:id="143" w:name="__Fieldmark__527_33292999482111"/>
+      <w:bookmarkStart w:id="140" w:name="__Fieldmark__1079_3730581457"/>
+      <w:bookmarkStart w:id="141" w:name="__Fieldmark__427_1512491845"/>
+      <w:bookmarkStart w:id="142" w:name="Bookmark412"/>
+      <w:bookmarkStart w:id="143" w:name="__Fieldmark__46_19744586772111"/>
       <w:bookmarkStart w:id="144" w:name="Bookmark411"/>
-      <w:bookmarkStart w:id="145" w:name="__Fieldmark__46_19744586772111"/>
-      <w:bookmarkStart w:id="146" w:name="Bookmark41"/>
-      <w:bookmarkStart w:id="147" w:name="__Fieldmark__427_1512491845"/>
-      <w:bookmarkStart w:id="148" w:name="__Fieldmark__427_1512491845"/>
-      <w:bookmarkEnd w:id="129"/>
-      <w:bookmarkEnd w:id="131"/>
-      <w:bookmarkEnd w:id="132"/>
-      <w:bookmarkEnd w:id="133"/>
-      <w:bookmarkEnd w:id="134"/>
-      <w:bookmarkEnd w:id="135"/>
-      <w:bookmarkEnd w:id="136"/>
-      <w:bookmarkEnd w:id="137"/>
-      <w:bookmarkEnd w:id="138"/>
+      <w:bookmarkStart w:id="145" w:name="__Fieldmark__527_33292999482111"/>
+      <w:bookmarkStart w:id="146" w:name="Bookmark3111"/>
+      <w:bookmarkStart w:id="147" w:name="__Fieldmark__40_877023747111"/>
+      <w:bookmarkStart w:id="148" w:name="Bookmark112111"/>
+      <w:bookmarkStart w:id="149" w:name="Bookmark13111"/>
+      <w:bookmarkStart w:id="150" w:name="__Fieldmark__394_1571136618"/>
+      <w:bookmarkStart w:id="151" w:name="Za%252525252525252525252525252525C5%2525"/>
+      <w:bookmarkStart w:id="152" w:name="__Fieldmark__62_8770237472111"/>
+      <w:bookmarkStart w:id="153" w:name="__Fieldmark__355_2367794380"/>
+      <w:bookmarkStart w:id="154" w:name="__Fieldmark__531_3329299948111"/>
+      <w:bookmarkStart w:id="155" w:name="__Fieldmark__32_1974458677111"/>
+      <w:bookmarkStart w:id="156" w:name="__Fieldmark__355_749941894"/>
+      <w:bookmarkStart w:id="157" w:name="__Fieldmark__391_840022502"/>
+      <w:bookmarkStart w:id="158" w:name="Bookmark41"/>
+      <w:bookmarkStart w:id="159" w:name="__Fieldmark__1079_3730581457"/>
+      <w:bookmarkStart w:id="160" w:name="__Fieldmark__1079_3730581457"/>
       <w:bookmarkEnd w:id="139"/>
-      <w:bookmarkEnd w:id="140"/>
       <w:bookmarkEnd w:id="141"/>
       <w:bookmarkEnd w:id="142"/>
       <w:bookmarkEnd w:id="143"/>
       <w:bookmarkEnd w:id="144"/>
       <w:bookmarkEnd w:id="145"/>
       <w:bookmarkEnd w:id="146"/>
+      <w:bookmarkEnd w:id="147"/>
       <w:bookmarkEnd w:id="148"/>
+      <w:bookmarkEnd w:id="149"/>
+      <w:bookmarkEnd w:id="150"/>
+      <w:bookmarkEnd w:id="151"/>
+      <w:bookmarkEnd w:id="152"/>
+      <w:bookmarkEnd w:id="153"/>
+      <w:bookmarkEnd w:id="154"/>
+      <w:bookmarkEnd w:id="155"/>
+      <w:bookmarkEnd w:id="156"/>
+      <w:bookmarkEnd w:id="157"/>
+      <w:bookmarkEnd w:id="158"/>
+      <w:bookmarkEnd w:id="160"/>
       <w:r>
         <w:rPr/>
       </w:r>
@@ -841,8 +881,8 @@
         </w:rPr>
         <w:t xml:space="preserve"> {% endif %}</w:t>
       </w:r>
-      <w:bookmarkEnd w:id="111"/>
-      <w:bookmarkEnd w:id="112"/>
+      <w:bookmarkEnd w:id="120"/>
+      <w:bookmarkEnd w:id="121"/>
       <w:r>
         <w:rPr>
           <w:rFonts w:cs="Arial" w:ascii="Arial" w:hAnsi="Arial"/>
@@ -887,36 +927,38 @@
         <w:rPr/>
         <w:fldChar w:fldCharType="separate"/>
       </w:r>
-      <w:bookmarkStart w:id="149" w:name="__Fieldmark__476_1512491845"/>
-      <w:bookmarkStart w:id="150" w:name="__Fieldmark__437_840022502"/>
-      <w:bookmarkStart w:id="151" w:name="Za%2525252525252525252525252525C5%252525"/>
-      <w:bookmarkStart w:id="152" w:name="__Fieldmark__398_749941894"/>
-      <w:bookmarkStart w:id="153" w:name="__Fieldmark__62_87702374711111"/>
-      <w:bookmarkStart w:id="154" w:name="__Fieldmark__400_2367794380"/>
-      <w:bookmarkStart w:id="155" w:name="__Fieldmark__46_197445867711111"/>
-      <w:bookmarkStart w:id="156" w:name="Bookmark121111"/>
-      <w:bookmarkStart w:id="157" w:name="__Fieldmark__29_8770237471111"/>
-      <w:bookmarkStart w:id="158" w:name="__Fieldmark__527_332929994811111"/>
-      <w:bookmarkStart w:id="159" w:name="__Fieldmark__24_19744586771111"/>
-      <w:bookmarkStart w:id="160" w:name="__Fieldmark__530_33292999481111"/>
-      <w:bookmarkStart w:id="161" w:name="__Fieldmark__423_1571136618"/>
-      <w:bookmarkStart w:id="162" w:name="Bookmark1111111"/>
-      <w:bookmarkStart w:id="163" w:name="__Fieldmark__476_1512491845"/>
-      <w:bookmarkStart w:id="164" w:name="__Fieldmark__476_1512491845"/>
-      <w:bookmarkEnd w:id="150"/>
-      <w:bookmarkEnd w:id="151"/>
-      <w:bookmarkEnd w:id="152"/>
-      <w:bookmarkEnd w:id="153"/>
-      <w:bookmarkEnd w:id="154"/>
-      <w:bookmarkEnd w:id="155"/>
-      <w:bookmarkEnd w:id="156"/>
-      <w:bookmarkEnd w:id="157"/>
-      <w:bookmarkEnd w:id="158"/>
-      <w:bookmarkEnd w:id="159"/>
-      <w:bookmarkEnd w:id="160"/>
-      <w:bookmarkEnd w:id="161"/>
+      <w:bookmarkStart w:id="161" w:name="__Fieldmark__1131_3730581457"/>
+      <w:bookmarkStart w:id="162" w:name="__Fieldmark__476_1512491845"/>
+      <w:bookmarkStart w:id="163" w:name="Bookmark1111111"/>
+      <w:bookmarkStart w:id="164" w:name="__Fieldmark__423_1571136618"/>
+      <w:bookmarkStart w:id="165" w:name="__Fieldmark__530_33292999481111"/>
+      <w:bookmarkStart w:id="166" w:name="__Fieldmark__24_19744586771111"/>
+      <w:bookmarkStart w:id="167" w:name="__Fieldmark__527_332929994811111"/>
+      <w:bookmarkStart w:id="168" w:name="__Fieldmark__29_8770237471111"/>
+      <w:bookmarkStart w:id="169" w:name="Bookmark121111"/>
+      <w:bookmarkStart w:id="170" w:name="__Fieldmark__46_197445867711111"/>
+      <w:bookmarkStart w:id="171" w:name="__Fieldmark__400_2367794380"/>
+      <w:bookmarkStart w:id="172" w:name="__Fieldmark__62_87702374711111"/>
+      <w:bookmarkStart w:id="173" w:name="__Fieldmark__398_749941894"/>
+      <w:bookmarkStart w:id="174" w:name="Za%252525252525252525252525252525C5%2525"/>
+      <w:bookmarkStart w:id="175" w:name="__Fieldmark__437_840022502"/>
+      <w:bookmarkStart w:id="176" w:name="__Fieldmark__1131_3730581457"/>
+      <w:bookmarkStart w:id="177" w:name="__Fieldmark__1131_3730581457"/>
       <w:bookmarkEnd w:id="162"/>
+      <w:bookmarkEnd w:id="163"/>
       <w:bookmarkEnd w:id="164"/>
+      <w:bookmarkEnd w:id="165"/>
+      <w:bookmarkEnd w:id="166"/>
+      <w:bookmarkEnd w:id="167"/>
+      <w:bookmarkEnd w:id="168"/>
+      <w:bookmarkEnd w:id="169"/>
+      <w:bookmarkEnd w:id="170"/>
+      <w:bookmarkEnd w:id="171"/>
+      <w:bookmarkEnd w:id="172"/>
+      <w:bookmarkEnd w:id="173"/>
+      <w:bookmarkEnd w:id="174"/>
+      <w:bookmarkEnd w:id="175"/>
+      <w:bookmarkEnd w:id="177"/>
       <w:r>
         <w:rPr/>
       </w:r>
@@ -942,7 +984,7 @@
         <w:rPr/>
         <w:fldChar w:fldCharType="separate"/>
       </w:r>
-      <w:bookmarkStart w:id="165" w:name="Bookmark5"/>
+      <w:bookmarkStart w:id="178" w:name="Bookmark5"/>
       <w:r>
         <w:rPr/>
       </w:r>
@@ -973,118 +1015,34 @@
         <w:rPr/>
         <w:fldChar w:fldCharType="separate"/>
       </w:r>
-      <w:bookmarkStart w:id="166" w:name="__Fieldmark__531_1512491845"/>
-      <w:bookmarkStart w:id="167" w:name="__Fieldmark__486_840022502"/>
-      <w:bookmarkStart w:id="168" w:name="__Fieldmark__441_749941894"/>
-      <w:bookmarkStart w:id="169" w:name="__Fieldmark__531_33292999481111"/>
-      <w:bookmarkStart w:id="170" w:name="__Fieldmark__437_2367794380"/>
-      <w:bookmarkStart w:id="171" w:name="Za%2525252525252525252525252525C5%252525"/>
-      <w:bookmarkStart w:id="172" w:name="__Fieldmark__527_332929994821111"/>
-      <w:bookmarkStart w:id="173" w:name="__Fieldmark__62_87702374721111"/>
-      <w:bookmarkStart w:id="174" w:name="__Fieldmark__40_8770237471111"/>
-      <w:bookmarkStart w:id="175" w:name="__Fieldmark__46_197445867721111"/>
-      <w:bookmarkStart w:id="176" w:name="__Fieldmark__32_19744586771111"/>
-      <w:bookmarkStart w:id="177" w:name="Bookmark4111"/>
-      <w:bookmarkStart w:id="178" w:name="Bookmark131111"/>
-      <w:bookmarkStart w:id="179" w:name="__Fieldmark__435_1571136618"/>
-      <w:bookmarkStart w:id="180" w:name="Bookmark511"/>
-      <w:bookmarkStart w:id="181" w:name="Bookmark1121111"/>
-      <w:bookmarkStart w:id="182" w:name="Bookmark51"/>
-      <w:bookmarkStart w:id="183" w:name="__Fieldmark__531_1512491845"/>
-      <w:bookmarkStart w:id="184" w:name="__Fieldmark__531_1512491845"/>
-      <w:bookmarkEnd w:id="165"/>
-      <w:bookmarkEnd w:id="167"/>
-      <w:bookmarkEnd w:id="168"/>
-      <w:bookmarkEnd w:id="169"/>
-      <w:bookmarkEnd w:id="170"/>
-      <w:bookmarkEnd w:id="171"/>
-      <w:bookmarkEnd w:id="172"/>
-      <w:bookmarkEnd w:id="173"/>
-      <w:bookmarkEnd w:id="174"/>
-      <w:bookmarkEnd w:id="175"/>
-      <w:bookmarkEnd w:id="176"/>
-      <w:bookmarkEnd w:id="177"/>
+      <w:bookmarkStart w:id="179" w:name="__Fieldmark__1192_3730581457"/>
+      <w:bookmarkStart w:id="180" w:name="__Fieldmark__531_1512491845"/>
+      <w:bookmarkStart w:id="181" w:name="Bookmark512"/>
+      <w:bookmarkStart w:id="182" w:name="Bookmark1121111"/>
+      <w:bookmarkStart w:id="183" w:name="Bookmark511"/>
+      <w:bookmarkStart w:id="184" w:name="__Fieldmark__435_1571136618"/>
+      <w:bookmarkStart w:id="185" w:name="Bookmark131111"/>
+      <w:bookmarkStart w:id="186" w:name="Bookmark4111"/>
+      <w:bookmarkStart w:id="187" w:name="__Fieldmark__32_19744586771111"/>
+      <w:bookmarkStart w:id="188" w:name="__Fieldmark__46_197445867721111"/>
+      <w:bookmarkStart w:id="189" w:name="__Fieldmark__40_8770237471111"/>
+      <w:bookmarkStart w:id="190" w:name="__Fieldmark__62_87702374721111"/>
+      <w:bookmarkStart w:id="191" w:name="__Fieldmark__527_332929994821111"/>
+      <w:bookmarkStart w:id="192" w:name="Za%252525252525252525252525252525C5%2525"/>
+      <w:bookmarkStart w:id="193" w:name="__Fieldmark__437_2367794380"/>
+      <w:bookmarkStart w:id="194" w:name="__Fieldmark__531_33292999481111"/>
+      <w:bookmarkStart w:id="195" w:name="__Fieldmark__441_749941894"/>
+      <w:bookmarkStart w:id="196" w:name="__Fieldmark__486_840022502"/>
+      <w:bookmarkStart w:id="197" w:name="Bookmark51"/>
+      <w:bookmarkStart w:id="198" w:name="__Fieldmark__1192_3730581457"/>
+      <w:bookmarkStart w:id="199" w:name="__Fieldmark__1192_3730581457"/>
       <w:bookmarkEnd w:id="178"/>
-      <w:bookmarkEnd w:id="179"/>
       <w:bookmarkEnd w:id="180"/>
       <w:bookmarkEnd w:id="181"/>
       <w:bookmarkEnd w:id="182"/>
+      <w:bookmarkEnd w:id="183"/>
       <w:bookmarkEnd w:id="184"/>
-      <w:r>
-        <w:rPr/>
-      </w:r>
-      <w:r>
-        <w:rPr/>
-        <w:fldChar w:fldCharType="end"/>
-      </w:r>
-      <w:r>
-        <w:rPr>
-          <w:rFonts w:cs="Arial" w:ascii="Arial" w:hAnsi="Arial"/>
-          <w:b w:val="false"/>
-          <w:bCs w:val="false"/>
-        </w:rPr>
-        <w:t xml:space="preserve"> {% endif %}</w:t>
-      </w:r>
-      <w:r>
-        <w:rPr>
-          <w:rFonts w:cs="Arial" w:ascii="Arial" w:hAnsi="Arial"/>
-        </w:rPr>
-        <w:t>vzdělávání včetně praxe a zkoušek,</w:t>
-      </w:r>
-    </w:p>
-    <w:p>
-      <w:pPr>
-        <w:pStyle w:val="Normal"/>
-        <w:spacing w:lineRule="auto" w:line="240" w:before="0" w:after="120"/>
-        <w:ind w:left="-567" w:right="-142" w:hanging="0"/>
-        <w:jc w:val="both"/>
-        <w:rPr/>
-      </w:pPr>
-      <w:r>
-        <w:rPr>
-          <w:rFonts w:cs="Arial" w:ascii="Arial" w:hAnsi="Arial"/>
-          <w:b w:val="false"/>
-          <w:bCs w:val="false"/>
-        </w:rPr>
-        <w:t xml:space="preserve">{% if purpose == "mass event" %} </w:t>
-      </w:r>
-      <w:r>
-        <w:fldChar w:fldCharType="begin">
-          <w:ffData>
-            <w:name w:val=""/>
-            <w:enabled/>
-            <w:calcOnExit w:val="0"/>
-            <w:checkBox>
-              <w:sizeAuto/>
-              <w:checked/>
-            </w:checkBox>
-          </w:ffData>
-        </w:fldChar>
-      </w:r>
-      <w:r>
-        <w:rPr/>
-        <w:instrText> FORMCHECKBOX </w:instrText>
-      </w:r>
-      <w:r>
-        <w:rPr/>
-        <w:fldChar w:fldCharType="separate"/>
-      </w:r>
-      <w:bookmarkStart w:id="185" w:name="__Fieldmark__578_1512491845"/>
-      <w:bookmarkStart w:id="186" w:name="__Fieldmark__530_840022502"/>
-      <w:bookmarkStart w:id="187" w:name="__Fieldmark__482_749941894"/>
-      <w:bookmarkStart w:id="188" w:name="__Fieldmark__24_19744586771112"/>
-      <w:bookmarkStart w:id="189" w:name="__Fieldmark__480_2367794380"/>
-      <w:bookmarkStart w:id="190" w:name="__Fieldmark__443_1571136618"/>
-      <w:bookmarkStart w:id="191" w:name="__Fieldmark__530_33292999481112"/>
-      <w:bookmarkStart w:id="192" w:name="Bookmark121112"/>
-      <w:bookmarkStart w:id="193" w:name="__Fieldmark__62_87702374711112"/>
-      <w:bookmarkStart w:id="194" w:name="__Fieldmark__527_332929994811112"/>
-      <w:bookmarkStart w:id="195" w:name="__Fieldmark__29_8770237471112"/>
-      <w:bookmarkStart w:id="196" w:name="Bookmark1111112"/>
-      <w:bookmarkStart w:id="197" w:name="Za%2525252525252525252525252525C5%252525"/>
-      <w:bookmarkStart w:id="198" w:name="__Fieldmark__46_197445867711112"/>
-      <w:bookmarkStart w:id="199" w:name="__Fieldmark__578_1512491845"/>
-      <w:bookmarkStart w:id="200" w:name="__Fieldmark__578_1512491845"/>
+      <w:bookmarkEnd w:id="185"/>
       <w:bookmarkEnd w:id="186"/>
       <w:bookmarkEnd w:id="187"/>
       <w:bookmarkEnd w:id="188"/>
@@ -1097,8 +1055,7 @@
       <w:bookmarkEnd w:id="195"/>
       <w:bookmarkEnd w:id="196"/>
       <w:bookmarkEnd w:id="197"/>
-      <w:bookmarkEnd w:id="198"/>
-      <w:bookmarkEnd w:id="200"/>
+      <w:bookmarkEnd w:id="199"/>
       <w:r>
         <w:rPr/>
       </w:r>
@@ -1112,28 +1069,30 @@
           <w:b w:val="false"/>
           <w:bCs w:val="false"/>
         </w:rPr>
-        <w:t xml:space="preserve"> {% else %} </w:t>
-      </w:r>
-      <w:r>
-        <w:fldChar w:fldCharType="begin"/>
-      </w:r>
-      <w:r>
-        <w:rPr/>
-      </w:r>
-      <w:r>
-        <w:rPr/>
-        <w:fldChar w:fldCharType="separate"/>
-      </w:r>
-      <w:bookmarkStart w:id="201" w:name="Bookmark6"/>
-      <w:r>
-        <w:rPr/>
-      </w:r>
-      <w:r>
-        <w:rPr/>
-      </w:r>
-      <w:r>
-        <w:rPr/>
-        <w:fldChar w:fldCharType="end"/>
+        <w:t xml:space="preserve"> {% endif %}</w:t>
+      </w:r>
+      <w:r>
+        <w:rPr>
+          <w:rFonts w:cs="Arial" w:ascii="Arial" w:hAnsi="Arial"/>
+        </w:rPr>
+        <w:t>vzdělávání včetně praxe a zkoušek,</w:t>
+      </w:r>
+    </w:p>
+    <w:p>
+      <w:pPr>
+        <w:pStyle w:val="Normal"/>
+        <w:spacing w:lineRule="auto" w:line="240" w:before="0" w:after="120"/>
+        <w:ind w:left="-567" w:right="-142" w:hanging="0"/>
+        <w:jc w:val="both"/>
+        <w:rPr/>
+      </w:pPr>
+      <w:r>
+        <w:rPr>
+          <w:rFonts w:cs="Arial" w:ascii="Arial" w:hAnsi="Arial"/>
+          <w:b w:val="false"/>
+          <w:bCs w:val="false"/>
+        </w:rPr>
+        <w:t xml:space="preserve">{% if purpose == "mass event" %} </w:t>
       </w:r>
       <w:r>
         <w:fldChar w:fldCharType="begin">
@@ -1143,6 +1102,7 @@
             <w:calcOnExit w:val="0"/>
             <w:checkBox>
               <w:sizeAuto/>
+              <w:checked/>
             </w:checkBox>
           </w:ffData>
         </w:fldChar>
@@ -1155,26 +1115,25 @@
         <w:rPr/>
         <w:fldChar w:fldCharType="separate"/>
       </w:r>
-      <w:bookmarkStart w:id="202" w:name="__Fieldmark__633_1512491845"/>
-      <w:bookmarkStart w:id="203" w:name="__Fieldmark__579_840022502"/>
-      <w:bookmarkStart w:id="204" w:name="__Fieldmark__525_749941894"/>
-      <w:bookmarkStart w:id="205" w:name="Bookmark131112"/>
-      <w:bookmarkStart w:id="206" w:name="Za%2525252525252525252525252525C5%252525"/>
-      <w:bookmarkStart w:id="207" w:name="__Fieldmark__517_2367794380"/>
-      <w:bookmarkStart w:id="208" w:name="__Fieldmark__527_332929994821112"/>
-      <w:bookmarkStart w:id="209" w:name="__Fieldmark__62_87702374721112"/>
-      <w:bookmarkStart w:id="210" w:name="__Fieldmark__46_197445867721112"/>
-      <w:bookmarkStart w:id="211" w:name="__Fieldmark__531_33292999481112"/>
-      <w:bookmarkStart w:id="212" w:name="__Fieldmark__32_19744586771112"/>
-      <w:bookmarkStart w:id="213" w:name="Bookmark5111"/>
-      <w:bookmarkStart w:id="214" w:name="__Fieldmark__40_8770237471112"/>
-      <w:bookmarkStart w:id="215" w:name="__Fieldmark__455_1571136618"/>
-      <w:bookmarkStart w:id="216" w:name="Bookmark611"/>
-      <w:bookmarkStart w:id="217" w:name="Bookmark1121112"/>
-      <w:bookmarkStart w:id="218" w:name="Bookmark61"/>
-      <w:bookmarkStart w:id="219" w:name="__Fieldmark__633_1512491845"/>
-      <w:bookmarkStart w:id="220" w:name="__Fieldmark__633_1512491845"/>
+      <w:bookmarkStart w:id="200" w:name="__Fieldmark__1242_3730581457"/>
+      <w:bookmarkStart w:id="201" w:name="__Fieldmark__578_1512491845"/>
+      <w:bookmarkStart w:id="202" w:name="__Fieldmark__46_197445867711112"/>
+      <w:bookmarkStart w:id="203" w:name="Za%252525252525252525252525252525C5%2525"/>
+      <w:bookmarkStart w:id="204" w:name="Bookmark1111112"/>
+      <w:bookmarkStart w:id="205" w:name="__Fieldmark__29_8770237471112"/>
+      <w:bookmarkStart w:id="206" w:name="__Fieldmark__527_332929994811112"/>
+      <w:bookmarkStart w:id="207" w:name="__Fieldmark__62_87702374711112"/>
+      <w:bookmarkStart w:id="208" w:name="Bookmark121112"/>
+      <w:bookmarkStart w:id="209" w:name="__Fieldmark__530_33292999481112"/>
+      <w:bookmarkStart w:id="210" w:name="__Fieldmark__443_1571136618"/>
+      <w:bookmarkStart w:id="211" w:name="__Fieldmark__480_2367794380"/>
+      <w:bookmarkStart w:id="212" w:name="__Fieldmark__24_19744586771112"/>
+      <w:bookmarkStart w:id="213" w:name="__Fieldmark__482_749941894"/>
+      <w:bookmarkStart w:id="214" w:name="__Fieldmark__530_840022502"/>
+      <w:bookmarkStart w:id="215" w:name="__Fieldmark__1242_3730581457"/>
+      <w:bookmarkStart w:id="216" w:name="__Fieldmark__1242_3730581457"/>
       <w:bookmarkEnd w:id="201"/>
+      <w:bookmarkEnd w:id="202"/>
       <w:bookmarkEnd w:id="203"/>
       <w:bookmarkEnd w:id="204"/>
       <w:bookmarkEnd w:id="205"/>
@@ -1187,11 +1146,7 @@
       <w:bookmarkEnd w:id="212"/>
       <w:bookmarkEnd w:id="213"/>
       <w:bookmarkEnd w:id="214"/>
-      <w:bookmarkEnd w:id="215"/>
       <w:bookmarkEnd w:id="216"/>
-      <w:bookmarkEnd w:id="217"/>
-      <w:bookmarkEnd w:id="218"/>
-      <w:bookmarkEnd w:id="220"/>
       <w:r>
         <w:rPr/>
       </w:r>
@@ -1205,30 +1160,28 @@
           <w:b w:val="false"/>
           <w:bCs w:val="false"/>
         </w:rPr>
-        <w:t xml:space="preserve"> {% endif %}</w:t>
-      </w:r>
-      <w:r>
-        <w:rPr>
-          <w:rFonts w:cs="Arial" w:ascii="Arial" w:hAnsi="Arial"/>
-        </w:rPr>
-        <w:t>účast na hromadné akci,</w:t>
-      </w:r>
-    </w:p>
-    <w:p>
-      <w:pPr>
-        <w:pStyle w:val="Normal"/>
-        <w:spacing w:lineRule="auto" w:line="240" w:before="0" w:after="120"/>
-        <w:ind w:left="-567" w:right="-142" w:hanging="0"/>
-        <w:jc w:val="both"/>
-        <w:rPr/>
-      </w:pPr>
-      <w:r>
-        <w:rPr>
-          <w:rFonts w:cs="Arial" w:ascii="Arial" w:hAnsi="Arial"/>
-          <w:b w:val="false"/>
-          <w:bCs w:val="false"/>
-        </w:rPr>
-        <w:t xml:space="preserve">{% if "departure" in purpose %} </w:t>
+        <w:t xml:space="preserve"> {% else %} </w:t>
+      </w:r>
+      <w:r>
+        <w:fldChar w:fldCharType="begin"/>
+      </w:r>
+      <w:r>
+        <w:rPr/>
+      </w:r>
+      <w:r>
+        <w:rPr/>
+        <w:fldChar w:fldCharType="separate"/>
+      </w:r>
+      <w:bookmarkStart w:id="217" w:name="Bookmark6"/>
+      <w:r>
+        <w:rPr/>
+      </w:r>
+      <w:r>
+        <w:rPr/>
+      </w:r>
+      <w:r>
+        <w:rPr/>
+        <w:fldChar w:fldCharType="end"/>
       </w:r>
       <w:r>
         <w:fldChar w:fldCharType="begin">
@@ -1238,7 +1191,6 @@
             <w:calcOnExit w:val="0"/>
             <w:checkBox>
               <w:sizeAuto/>
-              <w:checked/>
             </w:checkBox>
           </w:ffData>
         </w:fldChar>
@@ -1251,22 +1203,31 @@
         <w:rPr/>
         <w:fldChar w:fldCharType="separate"/>
       </w:r>
-      <w:bookmarkStart w:id="221" w:name="__Fieldmark__680_1512491845"/>
-      <w:bookmarkStart w:id="222" w:name="__Fieldmark__623_840022502"/>
-      <w:bookmarkStart w:id="223" w:name="Za%2525252525252525252525252525C5%252525"/>
-      <w:bookmarkStart w:id="224" w:name="__Fieldmark__566_749941894"/>
-      <w:bookmarkStart w:id="225" w:name="__Fieldmark__24_19744586771113"/>
-      <w:bookmarkStart w:id="226" w:name="__Fieldmark__560_2367794380"/>
-      <w:bookmarkStart w:id="227" w:name="__Fieldmark__29_8770237471113"/>
-      <w:bookmarkStart w:id="228" w:name="Bookmark121113"/>
-      <w:bookmarkStart w:id="229" w:name="__Fieldmark__463_1571136618"/>
-      <w:bookmarkStart w:id="230" w:name="__Fieldmark__527_332929994811113"/>
-      <w:bookmarkStart w:id="231" w:name="__Fieldmark__62_87702374711113"/>
-      <w:bookmarkStart w:id="232" w:name="__Fieldmark__46_197445867711113"/>
-      <w:bookmarkStart w:id="233" w:name="Bookmark1111113"/>
-      <w:bookmarkStart w:id="234" w:name="__Fieldmark__530_33292999481113"/>
-      <w:bookmarkStart w:id="235" w:name="__Fieldmark__680_1512491845"/>
-      <w:bookmarkStart w:id="236" w:name="__Fieldmark__680_1512491845"/>
+      <w:bookmarkStart w:id="218" w:name="__Fieldmark__1303_3730581457"/>
+      <w:bookmarkStart w:id="219" w:name="__Fieldmark__633_1512491845"/>
+      <w:bookmarkStart w:id="220" w:name="Bookmark612"/>
+      <w:bookmarkStart w:id="221" w:name="Bookmark1121112"/>
+      <w:bookmarkStart w:id="222" w:name="Bookmark611"/>
+      <w:bookmarkStart w:id="223" w:name="__Fieldmark__455_1571136618"/>
+      <w:bookmarkStart w:id="224" w:name="__Fieldmark__40_8770237471112"/>
+      <w:bookmarkStart w:id="225" w:name="Bookmark5111"/>
+      <w:bookmarkStart w:id="226" w:name="__Fieldmark__32_19744586771112"/>
+      <w:bookmarkStart w:id="227" w:name="__Fieldmark__531_33292999481112"/>
+      <w:bookmarkStart w:id="228" w:name="__Fieldmark__46_197445867721112"/>
+      <w:bookmarkStart w:id="229" w:name="__Fieldmark__62_87702374721112"/>
+      <w:bookmarkStart w:id="230" w:name="__Fieldmark__527_332929994821112"/>
+      <w:bookmarkStart w:id="231" w:name="__Fieldmark__517_2367794380"/>
+      <w:bookmarkStart w:id="232" w:name="Za%252525252525252525252525252525C5%2525"/>
+      <w:bookmarkStart w:id="233" w:name="Bookmark131112"/>
+      <w:bookmarkStart w:id="234" w:name="__Fieldmark__525_749941894"/>
+      <w:bookmarkStart w:id="235" w:name="__Fieldmark__579_840022502"/>
+      <w:bookmarkStart w:id="236" w:name="Bookmark61"/>
+      <w:bookmarkStart w:id="237" w:name="__Fieldmark__1303_3730581457"/>
+      <w:bookmarkStart w:id="238" w:name="__Fieldmark__1303_3730581457"/>
+      <w:bookmarkEnd w:id="217"/>
+      <w:bookmarkEnd w:id="219"/>
+      <w:bookmarkEnd w:id="220"/>
+      <w:bookmarkEnd w:id="221"/>
       <w:bookmarkEnd w:id="222"/>
       <w:bookmarkEnd w:id="223"/>
       <w:bookmarkEnd w:id="224"/>
@@ -1280,7 +1241,9 @@
       <w:bookmarkEnd w:id="232"/>
       <w:bookmarkEnd w:id="233"/>
       <w:bookmarkEnd w:id="234"/>
+      <w:bookmarkEnd w:id="235"/>
       <w:bookmarkEnd w:id="236"/>
+      <w:bookmarkEnd w:id="238"/>
       <w:r>
         <w:rPr/>
       </w:r>
@@ -1294,28 +1257,30 @@
           <w:b w:val="false"/>
           <w:bCs w:val="false"/>
         </w:rPr>
-        <w:t xml:space="preserve"> {% else %} </w:t>
-      </w:r>
-      <w:r>
-        <w:fldChar w:fldCharType="begin"/>
-      </w:r>
-      <w:r>
-        <w:rPr/>
-      </w:r>
-      <w:r>
-        <w:rPr/>
-        <w:fldChar w:fldCharType="separate"/>
-      </w:r>
-      <w:bookmarkStart w:id="237" w:name="Bookmark7"/>
-      <w:r>
-        <w:rPr/>
-      </w:r>
-      <w:r>
-        <w:rPr/>
-      </w:r>
-      <w:r>
-        <w:rPr/>
-        <w:fldChar w:fldCharType="end"/>
+        <w:t xml:space="preserve"> {% endif %}</w:t>
+      </w:r>
+      <w:r>
+        <w:rPr>
+          <w:rFonts w:cs="Arial" w:ascii="Arial" w:hAnsi="Arial"/>
+        </w:rPr>
+        <w:t>účast na hromadné akci,</w:t>
+      </w:r>
+    </w:p>
+    <w:p>
+      <w:pPr>
+        <w:pStyle w:val="Normal"/>
+        <w:spacing w:lineRule="auto" w:line="240" w:before="0" w:after="120"/>
+        <w:ind w:left="-567" w:right="-142" w:hanging="0"/>
+        <w:jc w:val="both"/>
+        <w:rPr/>
+      </w:pPr>
+      <w:r>
+        <w:rPr>
+          <w:rFonts w:cs="Arial" w:ascii="Arial" w:hAnsi="Arial"/>
+          <w:b w:val="false"/>
+          <w:bCs w:val="false"/>
+        </w:rPr>
+        <w:t xml:space="preserve">{% if "departure" in purpose %} </w:t>
       </w:r>
       <w:r>
         <w:fldChar w:fldCharType="begin">
@@ -1325,6 +1290,7 @@
             <w:calcOnExit w:val="0"/>
             <w:checkBox>
               <w:sizeAuto/>
+              <w:checked/>
             </w:checkBox>
           </w:ffData>
         </w:fldChar>
@@ -1337,27 +1303,23 @@
         <w:rPr/>
         <w:fldChar w:fldCharType="separate"/>
       </w:r>
-      <w:bookmarkStart w:id="238" w:name="__Fieldmark__735_1512491845"/>
-      <w:bookmarkStart w:id="239" w:name="__Fieldmark__672_840022502"/>
-      <w:bookmarkStart w:id="240" w:name="__Fieldmark__609_749941894"/>
-      <w:bookmarkStart w:id="241" w:name="__Fieldmark__62_87702374721113"/>
-      <w:bookmarkStart w:id="242" w:name="__Fieldmark__40_8770237471113"/>
-      <w:bookmarkStart w:id="243" w:name="__Fieldmark__597_2367794380"/>
-      <w:bookmarkStart w:id="244" w:name="Bookmark131113"/>
-      <w:bookmarkStart w:id="245" w:name="Za%2525252525252525252525252525C5%252525"/>
-      <w:bookmarkStart w:id="246" w:name="__Fieldmark__527_332929994821113"/>
-      <w:bookmarkStart w:id="247" w:name="__Fieldmark__531_33292999481113"/>
-      <w:bookmarkStart w:id="248" w:name="Bookmark1121113"/>
-      <w:bookmarkStart w:id="249" w:name="Bookmark6111"/>
-      <w:bookmarkStart w:id="250" w:name="__Fieldmark__32_19744586771113"/>
-      <w:bookmarkStart w:id="251" w:name="__Fieldmark__475_1571136618"/>
-      <w:bookmarkStart w:id="252" w:name="Bookmark711"/>
-      <w:bookmarkStart w:id="253" w:name="__Fieldmark__46_197445867721113"/>
-      <w:bookmarkStart w:id="254" w:name="Bookmark71"/>
-      <w:bookmarkStart w:id="255" w:name="__Fieldmark__735_1512491845"/>
-      <w:bookmarkStart w:id="256" w:name="__Fieldmark__735_1512491845"/>
-      <w:bookmarkEnd w:id="237"/>
-      <w:bookmarkEnd w:id="239"/>
+      <w:bookmarkStart w:id="239" w:name="__Fieldmark__1353_3730581457"/>
+      <w:bookmarkStart w:id="240" w:name="__Fieldmark__680_1512491845"/>
+      <w:bookmarkStart w:id="241" w:name="__Fieldmark__530_33292999481113"/>
+      <w:bookmarkStart w:id="242" w:name="Bookmark1111113"/>
+      <w:bookmarkStart w:id="243" w:name="__Fieldmark__46_197445867711113"/>
+      <w:bookmarkStart w:id="244" w:name="__Fieldmark__62_87702374711113"/>
+      <w:bookmarkStart w:id="245" w:name="__Fieldmark__527_332929994811113"/>
+      <w:bookmarkStart w:id="246" w:name="__Fieldmark__463_1571136618"/>
+      <w:bookmarkStart w:id="247" w:name="Bookmark121113"/>
+      <w:bookmarkStart w:id="248" w:name="__Fieldmark__29_8770237471113"/>
+      <w:bookmarkStart w:id="249" w:name="__Fieldmark__560_2367794380"/>
+      <w:bookmarkStart w:id="250" w:name="__Fieldmark__24_19744586771113"/>
+      <w:bookmarkStart w:id="251" w:name="__Fieldmark__566_749941894"/>
+      <w:bookmarkStart w:id="252" w:name="Za%252525252525252525252525252525C5%2525"/>
+      <w:bookmarkStart w:id="253" w:name="__Fieldmark__623_840022502"/>
+      <w:bookmarkStart w:id="254" w:name="__Fieldmark__1353_3730581457"/>
+      <w:bookmarkStart w:id="255" w:name="__Fieldmark__1353_3730581457"/>
       <w:bookmarkEnd w:id="240"/>
       <w:bookmarkEnd w:id="241"/>
       <w:bookmarkEnd w:id="242"/>
@@ -1372,8 +1334,7 @@
       <w:bookmarkEnd w:id="251"/>
       <w:bookmarkEnd w:id="252"/>
       <w:bookmarkEnd w:id="253"/>
-      <w:bookmarkEnd w:id="254"/>
-      <w:bookmarkEnd w:id="256"/>
+      <w:bookmarkEnd w:id="255"/>
       <w:r>
         <w:rPr/>
       </w:r>
@@ -1387,23 +1348,8 @@
           <w:b w:val="false"/>
           <w:bCs w:val="false"/>
         </w:rPr>
-        <w:t xml:space="preserve"> {% endif %}</w:t>
-      </w:r>
-      <w:r>
-        <w:rPr>
-          <w:rFonts w:cs="Arial" w:ascii="Arial" w:hAnsi="Arial"/>
-        </w:rPr>
-        <w:t>vycestování z České republiky (nutno prokázat předložením dalších souvisejících dokumentů, například letenky, potvrzení o ubytování apod.)</w:t>
-      </w:r>
-    </w:p>
-    <w:p>
-      <w:pPr>
-        <w:pStyle w:val="Normal"/>
-        <w:spacing w:lineRule="auto" w:line="240" w:before="0" w:after="120"/>
-        <w:ind w:left="-567" w:right="-142" w:hanging="0"/>
-        <w:jc w:val="both"/>
-        <w:rPr/>
-      </w:pPr>
+        <w:t xml:space="preserve"> {% else %} </w:t>
+      </w:r>
       <w:r>
         <w:fldChar w:fldCharType="begin"/>
       </w:r>
@@ -1414,7 +1360,7 @@
         <w:rPr/>
         <w:fldChar w:fldCharType="separate"/>
       </w:r>
-      <w:bookmarkStart w:id="257" w:name="Bookmark8"/>
+      <w:bookmarkStart w:id="256" w:name="Bookmark7"/>
       <w:r>
         <w:rPr/>
       </w:r>
@@ -1424,18 +1370,6 @@
       <w:r>
         <w:rPr/>
         <w:fldChar w:fldCharType="end"/>
-      </w:r>
-      <w:bookmarkStart w:id="258" w:name="__DdeLink__804_749941894"/>
-      <w:bookmarkStart w:id="259" w:name="Bookmark81"/>
-      <w:bookmarkEnd w:id="257"/>
-      <w:bookmarkEnd w:id="259"/>
-      <w:r>
-        <w:rPr>
-          <w:rFonts w:cs="Arial" w:ascii="Arial" w:hAnsi="Arial"/>
-          <w:b w:val="false"/>
-          <w:bCs w:val="false"/>
-        </w:rPr>
-        <w:t xml:space="preserve">{% if purpose == "volunteering" %} </w:t>
       </w:r>
       <w:r>
         <w:fldChar w:fldCharType="begin">
@@ -1445,7 +1379,6 @@
             <w:calcOnExit w:val="0"/>
             <w:checkBox>
               <w:sizeAuto/>
-              <w:checked/>
             </w:checkBox>
           </w:ffData>
         </w:fldChar>
@@ -1458,22 +1391,31 @@
         <w:rPr/>
         <w:fldChar w:fldCharType="separate"/>
       </w:r>
-      <w:bookmarkStart w:id="260" w:name="__Fieldmark__790_1512491845"/>
-      <w:bookmarkStart w:id="261" w:name="__Fieldmark__874_840022502"/>
-      <w:bookmarkStart w:id="262" w:name="__Fieldmark__483_15711366181"/>
-      <w:bookmarkStart w:id="263" w:name="__Fieldmark__679_7499418941"/>
-      <w:bookmarkStart w:id="264" w:name="__Fieldmark__46_1974458677111141"/>
-      <w:bookmarkStart w:id="265" w:name="__Fieldmark__638_23677943801"/>
-      <w:bookmarkStart w:id="266" w:name="Bookmark1211141"/>
-      <w:bookmarkStart w:id="267" w:name="__Fieldmark__527_3329299948111141"/>
-      <w:bookmarkStart w:id="268" w:name="__Fieldmark__29_87702374711141"/>
-      <w:bookmarkStart w:id="269" w:name="__Fieldmark__62_877023747111141"/>
-      <w:bookmarkStart w:id="270" w:name="Bookmark11111141"/>
-      <w:bookmarkStart w:id="271" w:name="Za%2525252525252525252525252525C5%252525"/>
-      <w:bookmarkStart w:id="272" w:name="__Fieldmark__530_332929994811141"/>
-      <w:bookmarkStart w:id="273" w:name="__Fieldmark__24_197445867711141"/>
-      <w:bookmarkStart w:id="274" w:name="__Fieldmark__790_1512491845"/>
-      <w:bookmarkStart w:id="275" w:name="__Fieldmark__790_1512491845"/>
+      <w:bookmarkStart w:id="257" w:name="__Fieldmark__1414_3730581457"/>
+      <w:bookmarkStart w:id="258" w:name="__Fieldmark__735_1512491845"/>
+      <w:bookmarkStart w:id="259" w:name="Bookmark712"/>
+      <w:bookmarkStart w:id="260" w:name="__Fieldmark__46_197445867721113"/>
+      <w:bookmarkStart w:id="261" w:name="Bookmark711"/>
+      <w:bookmarkStart w:id="262" w:name="__Fieldmark__475_1571136618"/>
+      <w:bookmarkStart w:id="263" w:name="__Fieldmark__32_19744586771113"/>
+      <w:bookmarkStart w:id="264" w:name="Bookmark6111"/>
+      <w:bookmarkStart w:id="265" w:name="Bookmark1121113"/>
+      <w:bookmarkStart w:id="266" w:name="__Fieldmark__531_33292999481113"/>
+      <w:bookmarkStart w:id="267" w:name="__Fieldmark__527_332929994821113"/>
+      <w:bookmarkStart w:id="268" w:name="Za%252525252525252525252525252525C5%2525"/>
+      <w:bookmarkStart w:id="269" w:name="Bookmark131113"/>
+      <w:bookmarkStart w:id="270" w:name="__Fieldmark__597_2367794380"/>
+      <w:bookmarkStart w:id="271" w:name="__Fieldmark__40_8770237471113"/>
+      <w:bookmarkStart w:id="272" w:name="__Fieldmark__62_87702374721113"/>
+      <w:bookmarkStart w:id="273" w:name="__Fieldmark__609_749941894"/>
+      <w:bookmarkStart w:id="274" w:name="__Fieldmark__672_840022502"/>
+      <w:bookmarkStart w:id="275" w:name="Bookmark71"/>
+      <w:bookmarkStart w:id="276" w:name="__Fieldmark__1414_3730581457"/>
+      <w:bookmarkStart w:id="277" w:name="__Fieldmark__1414_3730581457"/>
+      <w:bookmarkEnd w:id="256"/>
+      <w:bookmarkEnd w:id="258"/>
+      <w:bookmarkEnd w:id="259"/>
+      <w:bookmarkEnd w:id="260"/>
       <w:bookmarkEnd w:id="261"/>
       <w:bookmarkEnd w:id="262"/>
       <w:bookmarkEnd w:id="263"/>
@@ -1487,7 +1429,9 @@
       <w:bookmarkEnd w:id="271"/>
       <w:bookmarkEnd w:id="272"/>
       <w:bookmarkEnd w:id="273"/>
+      <w:bookmarkEnd w:id="274"/>
       <w:bookmarkEnd w:id="275"/>
+      <w:bookmarkEnd w:id="277"/>
       <w:r>
         <w:rPr/>
       </w:r>
@@ -1501,8 +1445,23 @@
           <w:b w:val="false"/>
           <w:bCs w:val="false"/>
         </w:rPr>
-        <w:t xml:space="preserve"> {% else %} </w:t>
-      </w:r>
+        <w:t xml:space="preserve"> {% endif %}</w:t>
+      </w:r>
+      <w:r>
+        <w:rPr>
+          <w:rFonts w:cs="Arial" w:ascii="Arial" w:hAnsi="Arial"/>
+        </w:rPr>
+        <w:t>vycestování z České republiky (nutno prokázat předložením dalších souvisejících dokumentů, například letenky, potvrzení o ubytování apod.)</w:t>
+      </w:r>
+    </w:p>
+    <w:p>
+      <w:pPr>
+        <w:pStyle w:val="Normal"/>
+        <w:spacing w:lineRule="auto" w:line="240" w:before="0" w:after="120"/>
+        <w:ind w:left="-567" w:right="-142" w:hanging="0"/>
+        <w:jc w:val="both"/>
+        <w:rPr/>
+      </w:pPr>
       <w:r>
         <w:fldChar w:fldCharType="begin"/>
       </w:r>
@@ -1513,7 +1472,7 @@
         <w:rPr/>
         <w:fldChar w:fldCharType="separate"/>
       </w:r>
-      <w:bookmarkStart w:id="276" w:name="Bookmark9"/>
+      <w:bookmarkStart w:id="278" w:name="Bookmark8"/>
       <w:r>
         <w:rPr/>
       </w:r>
@@ -1523,6 +1482,36 @@
       <w:r>
         <w:rPr/>
         <w:fldChar w:fldCharType="end"/>
+      </w:r>
+      <w:bookmarkStart w:id="279" w:name="__DdeLink__804_749941894"/>
+      <w:bookmarkStart w:id="280" w:name="Bookmark811"/>
+      <w:bookmarkStart w:id="281" w:name="Bookmark81"/>
+      <w:bookmarkEnd w:id="278"/>
+      <w:bookmarkEnd w:id="280"/>
+      <w:bookmarkEnd w:id="281"/>
+      <w:r>
+        <w:rPr>
+          <w:rFonts w:cs="Arial" w:ascii="Arial" w:hAnsi="Arial"/>
+          <w:b w:val="false"/>
+          <w:bCs w:val="false"/>
+        </w:rPr>
+        <w:t xml:space="preserve">{% if "volunteering" </w:t>
+      </w:r>
+      <w:r>
+        <w:rPr>
+          <w:rFonts w:cs="Arial" w:ascii="Arial" w:hAnsi="Arial"/>
+          <w:b w:val="false"/>
+          <w:bCs w:val="false"/>
+        </w:rPr>
+        <w:t>in purpose</w:t>
+      </w:r>
+      <w:r>
+        <w:rPr>
+          <w:rFonts w:cs="Arial" w:ascii="Arial" w:hAnsi="Arial"/>
+          <w:b w:val="false"/>
+          <w:bCs w:val="false"/>
+        </w:rPr>
+        <w:t xml:space="preserve"> %} </w:t>
       </w:r>
       <w:r>
         <w:fldChar w:fldCharType="begin">
@@ -1532,6 +1521,7 @@
             <w:calcOnExit w:val="0"/>
             <w:checkBox>
               <w:sizeAuto/>
+              <w:checked/>
             </w:checkBox>
           </w:ffData>
         </w:fldChar>
@@ -1544,31 +1534,23 @@
         <w:rPr/>
         <w:fldChar w:fldCharType="separate"/>
       </w:r>
-      <w:bookmarkStart w:id="277" w:name="__Fieldmark__845_1512491845"/>
-      <w:bookmarkStart w:id="278" w:name="__Fieldmark__887_840022502"/>
-      <w:bookmarkStart w:id="279" w:name="__Fieldmark__722_7499418941"/>
-      <w:bookmarkStart w:id="280" w:name="__Fieldmark__675_23677943801"/>
-      <w:bookmarkStart w:id="281" w:name="__Fieldmark__495_15711366181"/>
-      <w:bookmarkStart w:id="282" w:name="__Fieldmark__46_1974458677211141"/>
-      <w:bookmarkStart w:id="283" w:name="Bookmark1311141"/>
-      <w:bookmarkStart w:id="284" w:name="Za%2525252525252525252525252525C5%252525"/>
-      <w:bookmarkStart w:id="285" w:name="__Fieldmark__527_3329299948211141"/>
-      <w:bookmarkStart w:id="286" w:name="Bookmark11211141"/>
-      <w:bookmarkStart w:id="287" w:name="__Fieldmark__62_877023747211141"/>
-      <w:bookmarkStart w:id="288" w:name="__Fieldmark__32_197445867711141"/>
-      <w:bookmarkStart w:id="289" w:name="__Fieldmark__531_332929994811141"/>
-      <w:bookmarkStart w:id="290" w:name="__Fieldmark__40_87702374711141"/>
-      <w:bookmarkStart w:id="291" w:name="Bookmark7111"/>
-      <w:bookmarkStart w:id="292" w:name="Bookmark811"/>
-      <w:bookmarkStart w:id="293" w:name="Bookmark91"/>
-      <w:bookmarkStart w:id="294" w:name="__Fieldmark__845_1512491845"/>
-      <w:bookmarkStart w:id="295" w:name="__Fieldmark__845_1512491845"/>
-      <w:bookmarkEnd w:id="276"/>
-      <w:bookmarkEnd w:id="278"/>
-      <w:bookmarkEnd w:id="279"/>
-      <w:bookmarkEnd w:id="280"/>
-      <w:bookmarkEnd w:id="281"/>
-      <w:bookmarkEnd w:id="282"/>
+      <w:bookmarkStart w:id="282" w:name="__Fieldmark__1473_3730581457"/>
+      <w:bookmarkStart w:id="283" w:name="__Fieldmark__790_1512491845"/>
+      <w:bookmarkStart w:id="284" w:name="__Fieldmark__24_197445867711141"/>
+      <w:bookmarkStart w:id="285" w:name="__Fieldmark__530_332929994811141"/>
+      <w:bookmarkStart w:id="286" w:name="Za%252525252525252525252525252525C5%2525"/>
+      <w:bookmarkStart w:id="287" w:name="Bookmark11111141"/>
+      <w:bookmarkStart w:id="288" w:name="__Fieldmark__62_877023747111141"/>
+      <w:bookmarkStart w:id="289" w:name="__Fieldmark__29_87702374711141"/>
+      <w:bookmarkStart w:id="290" w:name="__Fieldmark__527_3329299948111141"/>
+      <w:bookmarkStart w:id="291" w:name="Bookmark1211141"/>
+      <w:bookmarkStart w:id="292" w:name="__Fieldmark__638_23677943801"/>
+      <w:bookmarkStart w:id="293" w:name="__Fieldmark__46_1974458677111141"/>
+      <w:bookmarkStart w:id="294" w:name="__Fieldmark__679_7499418941"/>
+      <w:bookmarkStart w:id="295" w:name="__Fieldmark__483_15711366181"/>
+      <w:bookmarkStart w:id="296" w:name="__Fieldmark__874_840022502"/>
+      <w:bookmarkStart w:id="297" w:name="__Fieldmark__1473_3730581457"/>
+      <w:bookmarkStart w:id="298" w:name="__Fieldmark__1473_3730581457"/>
       <w:bookmarkEnd w:id="283"/>
       <w:bookmarkEnd w:id="284"/>
       <w:bookmarkEnd w:id="285"/>
@@ -1580,7 +1562,10 @@
       <w:bookmarkEnd w:id="291"/>
       <w:bookmarkEnd w:id="292"/>
       <w:bookmarkEnd w:id="293"/>
+      <w:bookmarkEnd w:id="294"/>
       <w:bookmarkEnd w:id="295"/>
+      <w:bookmarkEnd w:id="296"/>
+      <w:bookmarkEnd w:id="298"/>
       <w:r>
         <w:rPr/>
       </w:r>
@@ -1594,6 +1579,103 @@
           <w:b w:val="false"/>
           <w:bCs w:val="false"/>
         </w:rPr>
+        <w:t xml:space="preserve"> {% else %} </w:t>
+      </w:r>
+      <w:r>
+        <w:fldChar w:fldCharType="begin"/>
+      </w:r>
+      <w:r>
+        <w:rPr/>
+      </w:r>
+      <w:r>
+        <w:rPr/>
+        <w:fldChar w:fldCharType="separate"/>
+      </w:r>
+      <w:bookmarkStart w:id="299" w:name="Bookmark9"/>
+      <w:r>
+        <w:rPr/>
+      </w:r>
+      <w:r>
+        <w:rPr/>
+      </w:r>
+      <w:r>
+        <w:rPr/>
+        <w:fldChar w:fldCharType="end"/>
+      </w:r>
+      <w:r>
+        <w:fldChar w:fldCharType="begin">
+          <w:ffData>
+            <w:name w:val=""/>
+            <w:enabled/>
+            <w:calcOnExit w:val="0"/>
+            <w:checkBox>
+              <w:sizeAuto/>
+            </w:checkBox>
+          </w:ffData>
+        </w:fldChar>
+      </w:r>
+      <w:r>
+        <w:rPr/>
+        <w:instrText> FORMCHECKBOX </w:instrText>
+      </w:r>
+      <w:r>
+        <w:rPr/>
+        <w:fldChar w:fldCharType="separate"/>
+      </w:r>
+      <w:bookmarkStart w:id="300" w:name="__Fieldmark__1534_3730581457"/>
+      <w:bookmarkStart w:id="301" w:name="__Fieldmark__845_1512491845"/>
+      <w:bookmarkStart w:id="302" w:name="Bookmark911"/>
+      <w:bookmarkStart w:id="303" w:name="Bookmark8111"/>
+      <w:bookmarkStart w:id="304" w:name="Bookmark7111"/>
+      <w:bookmarkStart w:id="305" w:name="__Fieldmark__40_87702374711141"/>
+      <w:bookmarkStart w:id="306" w:name="__Fieldmark__531_332929994811141"/>
+      <w:bookmarkStart w:id="307" w:name="__Fieldmark__32_197445867711141"/>
+      <w:bookmarkStart w:id="308" w:name="__Fieldmark__62_877023747211141"/>
+      <w:bookmarkStart w:id="309" w:name="Bookmark11211141"/>
+      <w:bookmarkStart w:id="310" w:name="__Fieldmark__527_3329299948211141"/>
+      <w:bookmarkStart w:id="311" w:name="Za%252525252525252525252525252525C5%2525"/>
+      <w:bookmarkStart w:id="312" w:name="Bookmark1311141"/>
+      <w:bookmarkStart w:id="313" w:name="__Fieldmark__46_1974458677211141"/>
+      <w:bookmarkStart w:id="314" w:name="__Fieldmark__495_15711366181"/>
+      <w:bookmarkStart w:id="315" w:name="__Fieldmark__675_23677943801"/>
+      <w:bookmarkStart w:id="316" w:name="__Fieldmark__722_7499418941"/>
+      <w:bookmarkStart w:id="317" w:name="__Fieldmark__887_840022502"/>
+      <w:bookmarkStart w:id="318" w:name="Bookmark91"/>
+      <w:bookmarkStart w:id="319" w:name="__Fieldmark__1534_3730581457"/>
+      <w:bookmarkStart w:id="320" w:name="__Fieldmark__1534_3730581457"/>
+      <w:bookmarkEnd w:id="299"/>
+      <w:bookmarkEnd w:id="301"/>
+      <w:bookmarkEnd w:id="302"/>
+      <w:bookmarkEnd w:id="303"/>
+      <w:bookmarkEnd w:id="304"/>
+      <w:bookmarkEnd w:id="305"/>
+      <w:bookmarkEnd w:id="306"/>
+      <w:bookmarkEnd w:id="307"/>
+      <w:bookmarkEnd w:id="308"/>
+      <w:bookmarkEnd w:id="309"/>
+      <w:bookmarkEnd w:id="310"/>
+      <w:bookmarkEnd w:id="311"/>
+      <w:bookmarkEnd w:id="312"/>
+      <w:bookmarkEnd w:id="313"/>
+      <w:bookmarkEnd w:id="314"/>
+      <w:bookmarkEnd w:id="315"/>
+      <w:bookmarkEnd w:id="316"/>
+      <w:bookmarkEnd w:id="317"/>
+      <w:bookmarkEnd w:id="318"/>
+      <w:bookmarkEnd w:id="320"/>
+      <w:r>
+        <w:rPr/>
+      </w:r>
+      <w:r>
+        <w:rPr/>
+        <w:fldChar w:fldCharType="end"/>
+      </w:r>
+      <w:r>
+        <w:rPr>
+          <w:rFonts w:cs="Arial" w:ascii="Arial" w:hAnsi="Arial"/>
+          <w:b w:val="false"/>
+          <w:bCs w:val="false"/>
+        </w:rPr>
         <w:t xml:space="preserve"> {% endif %}</w:t>
       </w:r>
       <w:r>
@@ -1602,7 +1684,7 @@
         </w:rPr>
         <w:t>výkon povolání nebo činnosti sloužící k zajištění</w:t>
       </w:r>
-      <w:bookmarkEnd w:id="258"/>
+      <w:bookmarkEnd w:id="279"/>
     </w:p>
     <w:p>
       <w:pPr>
@@ -1702,7 +1784,7 @@
         <w:jc w:val="both"/>
         <w:rPr/>
       </w:pPr>
-      <w:bookmarkStart w:id="296" w:name="__DdeLink__872_840022502"/>
+      <w:bookmarkStart w:id="321" w:name="__DdeLink__872_840022502"/>
       <w:r>
         <w:rPr>
           <w:rFonts w:cs="Arial" w:ascii="Arial" w:hAnsi="Arial"/>
@@ -1732,36 +1814,38 @@
         <w:rPr/>
         <w:fldChar w:fldCharType="separate"/>
       </w:r>
-      <w:bookmarkStart w:id="297" w:name="__Fieldmark__900_1512491845"/>
-      <w:bookmarkStart w:id="298" w:name="__Fieldmark__779_840022502"/>
-      <w:bookmarkStart w:id="299" w:name="__Fieldmark__483_1571136618"/>
-      <w:bookmarkStart w:id="300" w:name="__Fieldmark__679_749941894"/>
-      <w:bookmarkStart w:id="301" w:name="__Fieldmark__46_197445867711114"/>
-      <w:bookmarkStart w:id="302" w:name="__Fieldmark__638_2367794380"/>
-      <w:bookmarkStart w:id="303" w:name="Bookmark121114"/>
-      <w:bookmarkStart w:id="304" w:name="__Fieldmark__527_332929994811114"/>
-      <w:bookmarkStart w:id="305" w:name="__Fieldmark__29_8770237471114"/>
-      <w:bookmarkStart w:id="306" w:name="__Fieldmark__62_87702374711114"/>
-      <w:bookmarkStart w:id="307" w:name="Bookmark1111114"/>
-      <w:bookmarkStart w:id="308" w:name="Za%2525252525252525252525252525C5%252525"/>
-      <w:bookmarkStart w:id="309" w:name="__Fieldmark__530_33292999481114"/>
-      <w:bookmarkStart w:id="310" w:name="__Fieldmark__24_19744586771114"/>
-      <w:bookmarkStart w:id="311" w:name="__Fieldmark__900_1512491845"/>
-      <w:bookmarkStart w:id="312" w:name="__Fieldmark__900_1512491845"/>
-      <w:bookmarkEnd w:id="298"/>
-      <w:bookmarkEnd w:id="299"/>
-      <w:bookmarkEnd w:id="300"/>
-      <w:bookmarkEnd w:id="301"/>
-      <w:bookmarkEnd w:id="302"/>
-      <w:bookmarkEnd w:id="303"/>
-      <w:bookmarkEnd w:id="304"/>
-      <w:bookmarkEnd w:id="305"/>
-      <w:bookmarkEnd w:id="306"/>
-      <w:bookmarkEnd w:id="307"/>
-      <w:bookmarkEnd w:id="308"/>
-      <w:bookmarkEnd w:id="309"/>
-      <w:bookmarkEnd w:id="310"/>
-      <w:bookmarkEnd w:id="312"/>
+      <w:bookmarkStart w:id="322" w:name="__Fieldmark__1592_3730581457"/>
+      <w:bookmarkStart w:id="323" w:name="__Fieldmark__900_1512491845"/>
+      <w:bookmarkStart w:id="324" w:name="__Fieldmark__24_19744586771114"/>
+      <w:bookmarkStart w:id="325" w:name="__Fieldmark__530_33292999481114"/>
+      <w:bookmarkStart w:id="326" w:name="Za%252525252525252525252525252525C5%2525"/>
+      <w:bookmarkStart w:id="327" w:name="Bookmark1111114"/>
+      <w:bookmarkStart w:id="328" w:name="__Fieldmark__62_87702374711114"/>
+      <w:bookmarkStart w:id="329" w:name="__Fieldmark__29_8770237471114"/>
+      <w:bookmarkStart w:id="330" w:name="__Fieldmark__527_332929994811114"/>
+      <w:bookmarkStart w:id="331" w:name="Bookmark121114"/>
+      <w:bookmarkStart w:id="332" w:name="__Fieldmark__638_2367794380"/>
+      <w:bookmarkStart w:id="333" w:name="__Fieldmark__46_197445867711114"/>
+      <w:bookmarkStart w:id="334" w:name="__Fieldmark__679_749941894"/>
+      <w:bookmarkStart w:id="335" w:name="__Fieldmark__483_1571136618"/>
+      <w:bookmarkStart w:id="336" w:name="__Fieldmark__779_840022502"/>
+      <w:bookmarkStart w:id="337" w:name="__Fieldmark__1592_3730581457"/>
+      <w:bookmarkStart w:id="338" w:name="__Fieldmark__1592_3730581457"/>
+      <w:bookmarkEnd w:id="323"/>
+      <w:bookmarkEnd w:id="324"/>
+      <w:bookmarkEnd w:id="325"/>
+      <w:bookmarkEnd w:id="326"/>
+      <w:bookmarkEnd w:id="327"/>
+      <w:bookmarkEnd w:id="328"/>
+      <w:bookmarkEnd w:id="329"/>
+      <w:bookmarkEnd w:id="330"/>
+      <w:bookmarkEnd w:id="331"/>
+      <w:bookmarkEnd w:id="332"/>
+      <w:bookmarkEnd w:id="333"/>
+      <w:bookmarkEnd w:id="334"/>
+      <w:bookmarkEnd w:id="335"/>
+      <w:bookmarkEnd w:id="336"/>
+      <w:bookmarkEnd w:id="338"/>
       <w:r>
         <w:rPr/>
       </w:r>
@@ -1787,7 +1871,7 @@
         <w:rPr/>
         <w:fldChar w:fldCharType="separate"/>
       </w:r>
-      <w:bookmarkStart w:id="313" w:name="Bookmark10"/>
+      <w:bookmarkStart w:id="339" w:name="Bookmark10"/>
       <w:r>
         <w:rPr/>
       </w:r>
@@ -1818,43 +1902,47 @@
         <w:rPr/>
         <w:fldChar w:fldCharType="separate"/>
       </w:r>
-      <w:bookmarkStart w:id="314" w:name="__Fieldmark__955_1512491845"/>
-      <w:bookmarkStart w:id="315" w:name="__Fieldmark__828_840022502"/>
-      <w:bookmarkStart w:id="316" w:name="__Fieldmark__722_749941894"/>
-      <w:bookmarkStart w:id="317" w:name="__Fieldmark__675_2367794380"/>
-      <w:bookmarkStart w:id="318" w:name="__Fieldmark__495_1571136618"/>
-      <w:bookmarkStart w:id="319" w:name="__Fieldmark__46_197445867721114"/>
-      <w:bookmarkStart w:id="320" w:name="Bookmark131114"/>
-      <w:bookmarkStart w:id="321" w:name="Za%2525252525252525252525252525C5%252525"/>
-      <w:bookmarkStart w:id="322" w:name="__Fieldmark__527_332929994821114"/>
-      <w:bookmarkStart w:id="323" w:name="Bookmark1121114"/>
-      <w:bookmarkStart w:id="324" w:name="__Fieldmark__62_87702374721114"/>
-      <w:bookmarkStart w:id="325" w:name="__Fieldmark__32_19744586771114"/>
-      <w:bookmarkStart w:id="326" w:name="__Fieldmark__531_33292999481114"/>
-      <w:bookmarkStart w:id="327" w:name="__Fieldmark__40_8770237471114"/>
-      <w:bookmarkStart w:id="328" w:name="Bookmark7112"/>
-      <w:bookmarkStart w:id="329" w:name="Bookmark812"/>
-      <w:bookmarkStart w:id="330" w:name="Bookmark92"/>
-      <w:bookmarkStart w:id="331" w:name="__Fieldmark__955_1512491845"/>
-      <w:bookmarkStart w:id="332" w:name="__Fieldmark__955_1512491845"/>
-      <w:bookmarkEnd w:id="313"/>
-      <w:bookmarkEnd w:id="315"/>
-      <w:bookmarkEnd w:id="316"/>
-      <w:bookmarkEnd w:id="317"/>
-      <w:bookmarkEnd w:id="318"/>
-      <w:bookmarkEnd w:id="319"/>
-      <w:bookmarkEnd w:id="320"/>
-      <w:bookmarkEnd w:id="321"/>
-      <w:bookmarkEnd w:id="322"/>
-      <w:bookmarkEnd w:id="323"/>
-      <w:bookmarkEnd w:id="324"/>
-      <w:bookmarkEnd w:id="325"/>
-      <w:bookmarkEnd w:id="326"/>
-      <w:bookmarkEnd w:id="327"/>
-      <w:bookmarkEnd w:id="328"/>
-      <w:bookmarkEnd w:id="329"/>
-      <w:bookmarkEnd w:id="330"/>
-      <w:bookmarkEnd w:id="332"/>
+      <w:bookmarkStart w:id="340" w:name="__Fieldmark__1653_3730581457"/>
+      <w:bookmarkStart w:id="341" w:name="__Fieldmark__955_1512491845"/>
+      <w:bookmarkStart w:id="342" w:name="Bookmark92"/>
+      <w:bookmarkStart w:id="343" w:name="Bookmark812"/>
+      <w:bookmarkStart w:id="344" w:name="Bookmark7112"/>
+      <w:bookmarkStart w:id="345" w:name="__Fieldmark__40_8770237471114"/>
+      <w:bookmarkStart w:id="346" w:name="__Fieldmark__531_33292999481114"/>
+      <w:bookmarkStart w:id="347" w:name="__Fieldmark__32_19744586771114"/>
+      <w:bookmarkStart w:id="348" w:name="__Fieldmark__62_87702374721114"/>
+      <w:bookmarkStart w:id="349" w:name="Bookmark1121114"/>
+      <w:bookmarkStart w:id="350" w:name="__Fieldmark__527_332929994821114"/>
+      <w:bookmarkStart w:id="351" w:name="Za%252525252525252525252525252525C5%2525"/>
+      <w:bookmarkStart w:id="352" w:name="Bookmark131114"/>
+      <w:bookmarkStart w:id="353" w:name="__Fieldmark__46_197445867721114"/>
+      <w:bookmarkStart w:id="354" w:name="__Fieldmark__495_1571136618"/>
+      <w:bookmarkStart w:id="355" w:name="__Fieldmark__675_2367794380"/>
+      <w:bookmarkStart w:id="356" w:name="__Fieldmark__722_749941894"/>
+      <w:bookmarkStart w:id="357" w:name="__Fieldmark__828_840022502"/>
+      <w:bookmarkStart w:id="358" w:name="Bookmark101"/>
+      <w:bookmarkStart w:id="359" w:name="__Fieldmark__1653_3730581457"/>
+      <w:bookmarkStart w:id="360" w:name="__Fieldmark__1653_3730581457"/>
+      <w:bookmarkEnd w:id="339"/>
+      <w:bookmarkEnd w:id="341"/>
+      <w:bookmarkEnd w:id="342"/>
+      <w:bookmarkEnd w:id="343"/>
+      <w:bookmarkEnd w:id="344"/>
+      <w:bookmarkEnd w:id="345"/>
+      <w:bookmarkEnd w:id="346"/>
+      <w:bookmarkEnd w:id="347"/>
+      <w:bookmarkEnd w:id="348"/>
+      <w:bookmarkEnd w:id="349"/>
+      <w:bookmarkEnd w:id="350"/>
+      <w:bookmarkEnd w:id="351"/>
+      <w:bookmarkEnd w:id="352"/>
+      <w:bookmarkEnd w:id="353"/>
+      <w:bookmarkEnd w:id="354"/>
+      <w:bookmarkEnd w:id="355"/>
+      <w:bookmarkEnd w:id="356"/>
+      <w:bookmarkEnd w:id="357"/>
+      <w:bookmarkEnd w:id="358"/>
+      <w:bookmarkEnd w:id="360"/>
       <w:r>
         <w:rPr/>
       </w:r>
@@ -1870,7 +1958,7 @@
         </w:rPr>
         <w:t xml:space="preserve"> {% endif %}</w:t>
       </w:r>
-      <w:bookmarkEnd w:id="296"/>
+      <w:bookmarkEnd w:id="321"/>
       <w:r>
         <w:rPr>
           <w:rFonts w:cs="Arial" w:ascii="Arial" w:hAnsi="Arial"/>
@@ -1911,13 +1999,7 @@
         <w:rPr>
           <w:rFonts w:cs="Arial" w:ascii="Arial" w:hAnsi="Arial"/>
         </w:rPr>
-        <w:t>{{ other_reasons }}</w:t>
-      </w:r>
-      <w:r>
-        <w:rPr>
-          <w:rFonts w:cs="Arial" w:ascii="Arial" w:hAnsi="Arial"/>
-        </w:rPr>
-        <w:t>…………………………………………….</w:t>
+        <w:t>{{ other_reasons }}…………………………………………….</w:t>
       </w:r>
     </w:p>
     <w:p>
@@ -1953,31 +2035,7 @@
         <w:rPr>
           <w:rFonts w:cs="Arial" w:ascii="Arial" w:hAnsi="Arial"/>
         </w:rPr>
-        <w:t xml:space="preserve">{{ </w:t>
-      </w:r>
-      <w:r>
-        <w:rPr>
-          <w:rFonts w:cs="Arial" w:ascii="Arial" w:hAnsi="Arial"/>
-        </w:rPr>
-        <w:t>other_reasons</w:t>
-      </w:r>
-      <w:r>
-        <w:rPr>
-          <w:rFonts w:cs="Arial" w:ascii="Arial" w:hAnsi="Arial"/>
-        </w:rPr>
-        <w:t xml:space="preserve">_contact_name }}……{{ </w:t>
-      </w:r>
-      <w:r>
-        <w:rPr>
-          <w:rFonts w:cs="Arial" w:ascii="Arial" w:hAnsi="Arial"/>
-        </w:rPr>
-        <w:t>other_reasons</w:t>
-      </w:r>
-      <w:r>
-        <w:rPr>
-          <w:rFonts w:cs="Arial" w:ascii="Arial" w:hAnsi="Arial"/>
-        </w:rPr>
-        <w:t>_contact_telephone }}……………...</w:t>
+        <w:t>{{ other_reasons_contact_name }}……{{ other_reasons_contact_telephone }}……………...</w:t>
       </w:r>
     </w:p>
     <w:p>

</xml_diff>